<commit_message>
urls added to technical report
</commit_message>
<xml_diff>
--- a/doc/Cad Cloud Project Technical Report.docx
+++ b/doc/Cad Cloud Project Technical Report.docx
@@ -47,35 +47,41 @@
         <w:pStyle w:val="TitleName"/>
         <w:rPr>
           <w:rFonts w:cs="Arial"/>
+          <w:lang w:val="pl-PL"/>
         </w:rPr>
       </w:pPr>
       <w:r>
         <w:rPr>
           <w:rFonts w:cs="Arial"/>
+          <w:lang w:val="pl-PL"/>
         </w:rPr>
         <w:t>20</w:t>
       </w:r>
       <w:r>
         <w:rPr>
           <w:rFonts w:cs="Arial"/>
+          <w:lang w:val="pl-PL"/>
         </w:rPr>
         <w:t>14</w:t>
       </w:r>
       <w:r>
         <w:rPr>
           <w:rFonts w:cs="Arial"/>
+          <w:lang w:val="pl-PL"/>
         </w:rPr>
         <w:t>/20</w:t>
       </w:r>
       <w:r>
         <w:rPr>
           <w:rFonts w:cs="Arial"/>
+          <w:lang w:val="pl-PL"/>
         </w:rPr>
         <w:t>1</w:t>
       </w:r>
       <w:r>
         <w:rPr>
           <w:rFonts w:cs="Arial"/>
+          <w:lang w:val="pl-PL"/>
         </w:rPr>
         <w:t>5</w:t>
       </w:r>
@@ -85,6 +91,7 @@
         <w:pStyle w:val="TitleName"/>
         <w:rPr>
           <w:rFonts w:cs="Arial"/>
+          <w:lang w:val="pl-PL"/>
         </w:rPr>
       </w:pPr>
     </w:p>
@@ -93,6 +100,7 @@
         <w:pStyle w:val="TitleName"/>
         <w:rPr>
           <w:rFonts w:cs="Arial"/>
+          <w:lang w:val="pl-PL"/>
         </w:rPr>
       </w:pPr>
     </w:p>
@@ -101,11 +109,13 @@
         <w:pStyle w:val="TitleName"/>
         <w:rPr>
           <w:rFonts w:cs="Arial"/>
+          <w:lang w:val="pl-PL"/>
         </w:rPr>
       </w:pPr>
       <w:r>
         <w:rPr>
           <w:rFonts w:cs="Arial"/>
+          <w:lang w:val="pl-PL"/>
         </w:rPr>
         <w:t>Leszek Dubicki</w:t>
       </w:r>
@@ -115,17 +125,20 @@
         <w:pStyle w:val="TitleName"/>
         <w:rPr>
           <w:rFonts w:cs="Arial"/>
+          <w:lang w:val="pl-PL"/>
         </w:rPr>
       </w:pPr>
       <w:r>
         <w:rPr>
           <w:rFonts w:cs="Arial"/>
+          <w:lang w:val="pl-PL"/>
         </w:rPr>
         <w:t>X14125439</w:t>
       </w:r>
       <w:r>
         <w:rPr>
           <w:rFonts w:cs="Arial"/>
+          <w:lang w:val="pl-PL"/>
         </w:rPr>
         <w:tab/>
       </w:r>
@@ -135,11 +148,13 @@
         <w:pStyle w:val="TitleName"/>
         <w:rPr>
           <w:rFonts w:cs="Arial"/>
+          <w:lang w:val="pl-PL"/>
         </w:rPr>
       </w:pPr>
       <w:r>
         <w:rPr>
           <w:rFonts w:cs="Arial"/>
+          <w:lang w:val="pl-PL"/>
         </w:rPr>
         <w:t>Leszek.dubicki@student.ncirl.ie</w:t>
       </w:r>
@@ -148,7 +163,7 @@
       <w:pPr>
         <w:rPr>
           <w:rFonts w:cs="Arial"/>
-          <w:lang w:val="en-IE"/>
+          <w:lang w:val="pl-PL"/>
         </w:rPr>
       </w:pPr>
     </w:p>
@@ -165,8 +180,6 @@
         </w:rPr>
         <w:t>Cad Cloud</w:t>
       </w:r>
-      <w:bookmarkStart w:id="0" w:name="_GoBack"/>
-      <w:bookmarkEnd w:id="0"/>
     </w:p>
     <w:p>
       <w:pPr>
@@ -2800,7 +2813,7 @@
         <w:lastRenderedPageBreak/>
         <w:fldChar w:fldCharType="end"/>
       </w:r>
-      <w:bookmarkStart w:id="1" w:name="_Toc351559315"/>
+      <w:bookmarkStart w:id="0" w:name="_Toc351559315"/>
       <w:r>
         <w:rPr>
           <w:lang w:val="en-IE"/>
@@ -2813,7 +2826,7 @@
         </w:rPr>
         <w:t>ary</w:t>
       </w:r>
-      <w:bookmarkEnd w:id="1"/>
+      <w:bookmarkEnd w:id="0"/>
     </w:p>
     <w:p>
       <w:pPr>
@@ -2891,7 +2904,7 @@
           <w:lang w:val="en-IE"/>
         </w:rPr>
       </w:pPr>
-      <w:bookmarkStart w:id="2" w:name="_Toc351559316"/>
+      <w:bookmarkStart w:id="1" w:name="_Toc351559316"/>
       <w:r>
         <w:rPr>
           <w:lang w:val="en-IE"/>
@@ -2899,6 +2912,102 @@
         <w:lastRenderedPageBreak/>
         <w:t>Introduction</w:t>
       </w:r>
+      <w:bookmarkEnd w:id="1"/>
+    </w:p>
+    <w:p>
+      <w:pPr>
+        <w:rPr>
+          <w:lang w:val="en-IE"/>
+        </w:rPr>
+      </w:pPr>
+      <w:r>
+        <w:rPr>
+          <w:lang w:val="en-IE"/>
+        </w:rPr>
+        <w:t xml:space="preserve">This template for </w:t>
+      </w:r>
+      <w:r>
+        <w:rPr>
+          <w:lang w:val="en-IE"/>
+        </w:rPr>
+        <w:t>technical report</w:t>
+      </w:r>
+      <w:r>
+        <w:rPr>
+          <w:lang w:val="en-IE"/>
+        </w:rPr>
+        <w:t xml:space="preserve"> is provided for your convenience. It should be seen as a guide rather than a</w:t>
+      </w:r>
+      <w:r>
+        <w:rPr>
+          <w:lang w:val="en-IE"/>
+        </w:rPr>
+        <w:t>n</w:t>
+      </w:r>
+      <w:r>
+        <w:rPr>
+          <w:lang w:val="en-IE"/>
+        </w:rPr>
+        <w:t xml:space="preserve"> obligatory form. Your individual </w:t>
+      </w:r>
+      <w:r>
+        <w:rPr>
+          <w:lang w:val="en-IE"/>
+        </w:rPr>
+        <w:t>report</w:t>
+      </w:r>
+      <w:r>
+        <w:rPr>
+          <w:lang w:val="en-IE"/>
+        </w:rPr>
+        <w:t xml:space="preserve"> might require changes in terms of format or content (i.e., headings) or both.</w:t>
+      </w:r>
+    </w:p>
+    <w:p>
+      <w:pPr>
+        <w:rPr>
+          <w:lang w:val="en-IE"/>
+        </w:rPr>
+      </w:pPr>
+      <w:r>
+        <w:rPr>
+          <w:lang w:val="en-IE"/>
+        </w:rPr>
+        <w:t>Print on one side of the paper only (this will be the right</w:t>
+      </w:r>
+      <w:r>
+        <w:rPr>
+          <w:lang w:val="en-IE"/>
+        </w:rPr>
+        <w:t xml:space="preserve"> </w:t>
+      </w:r>
+      <w:r>
+        <w:rPr>
+          <w:lang w:val="en-IE"/>
+        </w:rPr>
+        <w:t>hand side when the pages are bound)</w:t>
+      </w:r>
+      <w:r>
+        <w:rPr>
+          <w:lang w:val="en-IE"/>
+        </w:rPr>
+        <w:t>.</w:t>
+      </w:r>
+    </w:p>
+    <w:p>
+      <w:pPr>
+        <w:pStyle w:val="Heading2"/>
+        <w:rPr>
+          <w:lang w:val="en-IE"/>
+        </w:rPr>
+      </w:pPr>
+      <w:bookmarkStart w:id="2" w:name="_Toc351559317"/>
+      <w:r>
+        <w:rPr>
+          <w:lang w:val="en-IE"/>
+        </w:rPr>
+        <w:t>Background</w:t>
+      </w:r>
       <w:bookmarkEnd w:id="2"/>
     </w:p>
     <w:p>
@@ -2911,56 +3020,42 @@
         <w:rPr>
           <w:lang w:val="en-IE"/>
         </w:rPr>
-        <w:t xml:space="preserve">This template for </w:t>
-      </w:r>
-      <w:r>
-        <w:rPr>
-          <w:lang w:val="en-IE"/>
-        </w:rPr>
-        <w:t>technical report</w:t>
-      </w:r>
-      <w:r>
-        <w:rPr>
-          <w:lang w:val="en-IE"/>
-        </w:rPr>
-        <w:t xml:space="preserve"> is provided for your convenience. It should be seen as a guide rather than a</w:t>
-      </w:r>
-      <w:r>
-        <w:rPr>
-          <w:lang w:val="en-IE"/>
-        </w:rPr>
-        <w:t>n</w:t>
-      </w:r>
-      <w:r>
-        <w:rPr>
-          <w:lang w:val="en-IE"/>
-        </w:rPr>
-        <w:t xml:space="preserve"> obligatory form. Your individual </w:t>
-      </w:r>
-      <w:r>
-        <w:rPr>
-          <w:lang w:val="en-IE"/>
-        </w:rPr>
-        <w:t>report</w:t>
-      </w:r>
-      <w:r>
-        <w:rPr>
-          <w:lang w:val="en-IE"/>
-        </w:rPr>
-        <w:t xml:space="preserve"> might require changes in terms of format or content (i.e., headings) or both.</w:t>
-      </w:r>
-    </w:p>
-    <w:p>
-      <w:pPr>
-        <w:rPr>
-          <w:lang w:val="en-IE"/>
-        </w:rPr>
-      </w:pPr>
-      <w:r>
-        <w:rPr>
-          <w:lang w:val="en-IE"/>
-        </w:rPr>
-        <w:t>Print on one side of the paper only (this will be the right</w:t>
+        <w:t>Why?</w:t>
+      </w:r>
+      <w:r>
+        <w:rPr>
+          <w:lang w:val="en-IE"/>
+        </w:rPr>
+        <w:t xml:space="preserve"> This section should provide a clear background on the project, its novelty, similarity and differences of existing systems/applications.</w:t>
+      </w:r>
+    </w:p>
+    <w:p>
+      <w:pPr>
+        <w:pStyle w:val="Heading2"/>
+        <w:rPr>
+          <w:lang w:val="en-IE"/>
+        </w:rPr>
+      </w:pPr>
+      <w:bookmarkStart w:id="3" w:name="_Toc351559318"/>
+      <w:r>
+        <w:rPr>
+          <w:lang w:val="en-IE"/>
+        </w:rPr>
+        <w:t>Aims</w:t>
+      </w:r>
+      <w:bookmarkEnd w:id="3"/>
+    </w:p>
+    <w:p>
+      <w:pPr>
+        <w:rPr>
+          <w:lang w:val="en-IE"/>
+        </w:rPr>
+      </w:pPr>
+      <w:r>
+        <w:rPr>
+          <w:lang w:val="en-IE"/>
+        </w:rPr>
+        <w:t>What?</w:t>
       </w:r>
       <w:r>
         <w:rPr>
@@ -2972,13 +3067,7 @@
         <w:rPr>
           <w:lang w:val="en-IE"/>
         </w:rPr>
-        <w:t>hand side when the pages are bound)</w:t>
-      </w:r>
-      <w:r>
-        <w:rPr>
-          <w:lang w:val="en-IE"/>
-        </w:rPr>
-        <w:t>.</w:t>
+        <w:t>Describe the aims of the project.</w:t>
       </w:r>
     </w:p>
     <w:p>
@@ -2988,32 +3077,44 @@
           <w:lang w:val="en-IE"/>
         </w:rPr>
       </w:pPr>
-      <w:bookmarkStart w:id="3" w:name="_Toc351559317"/>
-      <w:r>
-        <w:rPr>
-          <w:lang w:val="en-IE"/>
-        </w:rPr>
-        <w:t>Background</w:t>
-      </w:r>
-      <w:bookmarkEnd w:id="3"/>
-    </w:p>
-    <w:p>
-      <w:pPr>
-        <w:rPr>
-          <w:lang w:val="en-IE"/>
-        </w:rPr>
-      </w:pPr>
-      <w:r>
-        <w:rPr>
-          <w:lang w:val="en-IE"/>
-        </w:rPr>
-        <w:t>Why?</w:t>
-      </w:r>
-      <w:r>
-        <w:rPr>
-          <w:lang w:val="en-IE"/>
-        </w:rPr>
-        <w:t xml:space="preserve"> This section should provide a clear background on the project, its novelty, similarity and differences of existing systems/applications.</w:t>
+      <w:bookmarkStart w:id="4" w:name="_Toc351559319"/>
+      <w:r>
+        <w:rPr>
+          <w:lang w:val="en-IE"/>
+        </w:rPr>
+        <w:t>Technologies</w:t>
+      </w:r>
+      <w:bookmarkEnd w:id="4"/>
+    </w:p>
+    <w:p>
+      <w:pPr>
+        <w:rPr>
+          <w:lang w:val="en-IE"/>
+        </w:rPr>
+      </w:pPr>
+      <w:r>
+        <w:rPr>
+          <w:lang w:val="en-IE"/>
+        </w:rPr>
+        <w:t>How</w:t>
+      </w:r>
+      <w:r>
+        <w:rPr>
+          <w:lang w:val="en-IE"/>
+        </w:rPr>
+        <w:t>?</w:t>
+      </w:r>
+      <w:r>
+        <w:rPr>
+          <w:lang w:val="en-IE"/>
+        </w:rPr>
+        <w:t xml:space="preserve"> - Brief description of the technologies used in the project</w:t>
+      </w:r>
+      <w:r>
+        <w:rPr>
+          <w:lang w:val="en-IE"/>
+        </w:rPr>
+        <w:t>. Do not copy &amp; paste descriptions from websites here, but describe what it is and how it contributes to your project.</w:t>
       </w:r>
     </w:p>
     <w:p>
@@ -3023,53 +3124,12 @@
           <w:lang w:val="en-IE"/>
         </w:rPr>
       </w:pPr>
-      <w:bookmarkStart w:id="4" w:name="_Toc351559318"/>
-      <w:r>
-        <w:rPr>
-          <w:lang w:val="en-IE"/>
-        </w:rPr>
-        <w:t>Aims</w:t>
-      </w:r>
-      <w:bookmarkEnd w:id="4"/>
-    </w:p>
-    <w:p>
-      <w:pPr>
-        <w:rPr>
-          <w:lang w:val="en-IE"/>
-        </w:rPr>
-      </w:pPr>
-      <w:r>
-        <w:rPr>
-          <w:lang w:val="en-IE"/>
-        </w:rPr>
-        <w:t>What?</w:t>
-      </w:r>
-      <w:r>
-        <w:rPr>
-          <w:lang w:val="en-IE"/>
-        </w:rPr>
-        <w:t xml:space="preserve"> </w:t>
-      </w:r>
-      <w:r>
-        <w:rPr>
-          <w:lang w:val="en-IE"/>
-        </w:rPr>
-        <w:t>Describe the aims of the project.</w:t>
-      </w:r>
-    </w:p>
-    <w:p>
-      <w:pPr>
-        <w:pStyle w:val="Heading2"/>
-        <w:rPr>
-          <w:lang w:val="en-IE"/>
-        </w:rPr>
-      </w:pPr>
-      <w:bookmarkStart w:id="5" w:name="_Toc351559319"/>
-      <w:r>
-        <w:rPr>
-          <w:lang w:val="en-IE"/>
-        </w:rPr>
-        <w:t>Technologies</w:t>
+      <w:bookmarkStart w:id="5" w:name="_Toc351559320"/>
+      <w:r>
+        <w:rPr>
+          <w:lang w:val="en-IE"/>
+        </w:rPr>
+        <w:t>Structure</w:t>
       </w:r>
       <w:bookmarkEnd w:id="5"/>
     </w:p>
@@ -3083,53 +3143,6 @@
         <w:rPr>
           <w:lang w:val="en-IE"/>
         </w:rPr>
-        <w:t>How</w:t>
-      </w:r>
-      <w:r>
-        <w:rPr>
-          <w:lang w:val="en-IE"/>
-        </w:rPr>
-        <w:t>?</w:t>
-      </w:r>
-      <w:r>
-        <w:rPr>
-          <w:lang w:val="en-IE"/>
-        </w:rPr>
-        <w:t xml:space="preserve"> - Brief description of the technologies used in the project</w:t>
-      </w:r>
-      <w:r>
-        <w:rPr>
-          <w:lang w:val="en-IE"/>
-        </w:rPr>
-        <w:t>. Do not copy &amp; paste descriptions from websites here, but describe what it is and how it contributes to your project.</w:t>
-      </w:r>
-    </w:p>
-    <w:p>
-      <w:pPr>
-        <w:pStyle w:val="Heading2"/>
-        <w:rPr>
-          <w:lang w:val="en-IE"/>
-        </w:rPr>
-      </w:pPr>
-      <w:bookmarkStart w:id="6" w:name="_Toc351559320"/>
-      <w:r>
-        <w:rPr>
-          <w:lang w:val="en-IE"/>
-        </w:rPr>
-        <w:t>Structure</w:t>
-      </w:r>
-      <w:bookmarkEnd w:id="6"/>
-    </w:p>
-    <w:p>
-      <w:pPr>
-        <w:rPr>
-          <w:lang w:val="en-IE"/>
-        </w:rPr>
-      </w:pPr>
-      <w:r>
-        <w:rPr>
-          <w:lang w:val="en-IE"/>
-        </w:rPr>
         <w:t>Brief overview of each chapter</w:t>
       </w:r>
     </w:p>
@@ -3140,7 +3153,7 @@
           <w:lang w:val="en-IE"/>
         </w:rPr>
       </w:pPr>
-      <w:bookmarkStart w:id="7" w:name="_Toc351559321"/>
+      <w:bookmarkStart w:id="6" w:name="_Toc351559321"/>
       <w:r>
         <w:rPr>
           <w:lang w:val="en-IE"/>
@@ -3148,181 +3161,2039 @@
         <w:lastRenderedPageBreak/>
         <w:t>System</w:t>
       </w:r>
+      <w:bookmarkEnd w:id="6"/>
+    </w:p>
+    <w:p>
+      <w:pPr>
+        <w:pStyle w:val="Heading2"/>
+        <w:rPr>
+          <w:lang w:val="en-IE"/>
+        </w:rPr>
+      </w:pPr>
+      <w:bookmarkStart w:id="7" w:name="_Toc351559322"/>
+      <w:r>
+        <w:rPr>
+          <w:lang w:val="en-IE"/>
+        </w:rPr>
+        <w:t>Requirements</w:t>
+      </w:r>
       <w:bookmarkEnd w:id="7"/>
     </w:p>
     <w:p>
       <w:pPr>
+        <w:rPr>
+          <w:lang w:val="en-IE"/>
+        </w:rPr>
+      </w:pPr>
+      <w:r>
+        <w:rPr>
+          <w:lang w:val="en-IE"/>
+        </w:rPr>
+        <w:t>This section will be similar</w:t>
+      </w:r>
+      <w:r>
+        <w:rPr>
+          <w:lang w:val="en-IE"/>
+        </w:rPr>
+        <w:t xml:space="preserve"> or an updated version </w:t>
+      </w:r>
+      <w:r>
+        <w:rPr>
+          <w:lang w:val="en-IE"/>
+        </w:rPr>
+        <w:t>to your original requirements specification. Requirements have probably evolved somewhat since. Where this is the case explain what changed and why.</w:t>
+      </w:r>
+    </w:p>
+    <w:p>
+      <w:pPr>
+        <w:pStyle w:val="Heading3"/>
+        <w:rPr>
+          <w:lang w:val="en-IE"/>
+        </w:rPr>
+      </w:pPr>
+      <w:bookmarkStart w:id="8" w:name="_Toc351559323"/>
+      <w:r>
+        <w:rPr>
+          <w:lang w:val="en-IE"/>
+        </w:rPr>
+        <w:t>F</w:t>
+      </w:r>
+      <w:r>
+        <w:rPr>
+          <w:lang w:val="en-IE"/>
+        </w:rPr>
+        <w:t>unctional requirements</w:t>
+      </w:r>
+      <w:bookmarkEnd w:id="8"/>
+    </w:p>
+    <w:p>
+      <w:pPr>
+        <w:pStyle w:val="Heading3"/>
+        <w:rPr>
+          <w:lang w:val="en-IE"/>
+        </w:rPr>
+      </w:pPr>
+      <w:bookmarkStart w:id="9" w:name="_Toc351559324"/>
+      <w:r>
+        <w:rPr>
+          <w:lang w:val="en-IE"/>
+        </w:rPr>
+        <w:t>Data requirements</w:t>
+      </w:r>
+      <w:bookmarkEnd w:id="9"/>
+    </w:p>
+    <w:p>
+      <w:pPr>
+        <w:pStyle w:val="Heading3"/>
+        <w:rPr>
+          <w:lang w:val="en-IE"/>
+        </w:rPr>
+      </w:pPr>
+      <w:bookmarkStart w:id="10" w:name="_Toc351559325"/>
+      <w:r>
+        <w:rPr>
+          <w:lang w:val="en-IE"/>
+        </w:rPr>
+        <w:t>User requirements</w:t>
+      </w:r>
+      <w:bookmarkEnd w:id="10"/>
+    </w:p>
+    <w:p>
+      <w:pPr>
+        <w:pStyle w:val="Heading3"/>
+        <w:rPr>
+          <w:lang w:val="en-IE"/>
+        </w:rPr>
+      </w:pPr>
+      <w:bookmarkStart w:id="11" w:name="_Toc351559326"/>
+      <w:r>
+        <w:rPr>
+          <w:lang w:val="en-IE"/>
+        </w:rPr>
+        <w:t>Environmental requirements</w:t>
+      </w:r>
+      <w:bookmarkEnd w:id="11"/>
+    </w:p>
+    <w:p>
+      <w:pPr>
+        <w:pStyle w:val="Heading3"/>
+        <w:rPr>
+          <w:lang w:val="en-IE"/>
+        </w:rPr>
+      </w:pPr>
+      <w:bookmarkStart w:id="12" w:name="_Toc351559327"/>
+      <w:r>
+        <w:rPr>
+          <w:lang w:val="en-IE"/>
+        </w:rPr>
+        <w:t>Usability requirements</w:t>
+      </w:r>
+      <w:bookmarkEnd w:id="12"/>
+    </w:p>
+    <w:p>
+      <w:pPr>
         <w:pStyle w:val="Heading2"/>
         <w:rPr>
           <w:lang w:val="en-IE"/>
         </w:rPr>
       </w:pPr>
-      <w:bookmarkStart w:id="8" w:name="_Toc351559322"/>
-      <w:r>
-        <w:rPr>
-          <w:lang w:val="en-IE"/>
-        </w:rPr>
-        <w:t>Requirements</w:t>
-      </w:r>
-      <w:bookmarkEnd w:id="8"/>
-    </w:p>
-    <w:p>
-      <w:pPr>
-        <w:rPr>
-          <w:lang w:val="en-IE"/>
-        </w:rPr>
-      </w:pPr>
-      <w:r>
-        <w:rPr>
-          <w:lang w:val="en-IE"/>
-        </w:rPr>
-        <w:t>This section will be similar</w:t>
-      </w:r>
-      <w:r>
-        <w:rPr>
-          <w:lang w:val="en-IE"/>
-        </w:rPr>
-        <w:t xml:space="preserve"> or an updated version </w:t>
-      </w:r>
-      <w:r>
-        <w:rPr>
-          <w:lang w:val="en-IE"/>
-        </w:rPr>
-        <w:t>to your original requirements specification. Requirements have probably evolved somewhat since. Where this is the case explain what changed and why.</w:t>
-      </w:r>
-    </w:p>
-    <w:p>
-      <w:pPr>
-        <w:pStyle w:val="Heading3"/>
-        <w:rPr>
-          <w:lang w:val="en-IE"/>
-        </w:rPr>
-      </w:pPr>
-      <w:bookmarkStart w:id="9" w:name="_Toc351559323"/>
-      <w:r>
-        <w:rPr>
-          <w:lang w:val="en-IE"/>
-        </w:rPr>
-        <w:t>F</w:t>
-      </w:r>
-      <w:r>
-        <w:rPr>
-          <w:lang w:val="en-IE"/>
-        </w:rPr>
-        <w:t>unctional requirements</w:t>
-      </w:r>
-      <w:bookmarkEnd w:id="9"/>
-    </w:p>
-    <w:p>
-      <w:pPr>
-        <w:pStyle w:val="Heading3"/>
-        <w:rPr>
-          <w:lang w:val="en-IE"/>
-        </w:rPr>
-      </w:pPr>
-      <w:bookmarkStart w:id="10" w:name="_Toc351559324"/>
-      <w:r>
-        <w:rPr>
-          <w:lang w:val="en-IE"/>
-        </w:rPr>
-        <w:t>Data requirements</w:t>
-      </w:r>
-      <w:bookmarkEnd w:id="10"/>
-    </w:p>
-    <w:p>
-      <w:pPr>
-        <w:pStyle w:val="Heading3"/>
-        <w:rPr>
-          <w:lang w:val="en-IE"/>
-        </w:rPr>
-      </w:pPr>
-      <w:bookmarkStart w:id="11" w:name="_Toc351559325"/>
-      <w:r>
-        <w:rPr>
-          <w:lang w:val="en-IE"/>
-        </w:rPr>
-        <w:t>User requirements</w:t>
-      </w:r>
-      <w:bookmarkEnd w:id="11"/>
-    </w:p>
-    <w:p>
-      <w:pPr>
-        <w:pStyle w:val="Heading3"/>
-        <w:rPr>
-          <w:lang w:val="en-IE"/>
-        </w:rPr>
-      </w:pPr>
-      <w:bookmarkStart w:id="12" w:name="_Toc351559326"/>
-      <w:r>
-        <w:rPr>
-          <w:lang w:val="en-IE"/>
-        </w:rPr>
-        <w:t>Environmental requirements</w:t>
-      </w:r>
-      <w:bookmarkEnd w:id="12"/>
-    </w:p>
-    <w:p>
-      <w:pPr>
-        <w:pStyle w:val="Heading3"/>
-        <w:rPr>
-          <w:lang w:val="en-IE"/>
-        </w:rPr>
-      </w:pPr>
-      <w:bookmarkStart w:id="13" w:name="_Toc351559327"/>
-      <w:r>
-        <w:rPr>
-          <w:lang w:val="en-IE"/>
-        </w:rPr>
-        <w:t>Usability requirements</w:t>
+      <w:bookmarkStart w:id="13" w:name="_Toc351559328"/>
+      <w:r>
+        <w:rPr>
+          <w:lang w:val="en-IE"/>
+        </w:rPr>
+        <w:t>Design and Architecture</w:t>
       </w:r>
       <w:bookmarkEnd w:id="13"/>
     </w:p>
     <w:p>
       <w:pPr>
+        <w:rPr>
+          <w:lang w:val="en-IE"/>
+        </w:rPr>
+      </w:pPr>
+      <w:r>
+        <w:rPr>
+          <w:lang w:val="en-IE"/>
+        </w:rPr>
+        <w:t>Describe the design, system architecture and components used. Describe the main algorithms used in the project. (Note use standard mathematical notations if applicable).</w:t>
+      </w:r>
+    </w:p>
+    <w:p>
+      <w:pPr>
+        <w:rPr>
+          <w:lang w:val="en-IE"/>
+        </w:rPr>
+      </w:pPr>
+      <w:r>
+        <w:rPr>
+          <w:lang w:val="en-IE"/>
+        </w:rPr>
+        <w:t xml:space="preserve">An architecture diagram may be useful. In case of a distributed system, it may be useful to describe functions and/or data structures in each component separately. </w:t>
+      </w:r>
+      <w:r>
+        <w:rPr>
+          <w:lang w:val="en-IE"/>
+        </w:rPr>
+        <w:t xml:space="preserve"> </w:t>
+      </w:r>
+    </w:p>
+    <w:p>
+      <w:pPr>
+        <w:rPr>
+          <w:lang w:val="en-IE"/>
+        </w:rPr>
+      </w:pPr>
+      <w:r>
+        <w:rPr>
+          <w:lang w:val="en-IE"/>
+        </w:rPr>
+        <w:t>CADCloud application is designed to have</w:t>
+      </w:r>
+      <w:r>
+        <w:rPr>
+          <w:lang w:val="en-IE"/>
+        </w:rPr>
+        <w:t xml:space="preserve"> a</w:t>
+      </w:r>
+      <w:r>
+        <w:rPr>
+          <w:lang w:val="en-IE"/>
+        </w:rPr>
+        <w:t xml:space="preserve"> client-server structure, with one server instance and several clients connected to it. The server is providing a platform for data exchange between CAD applications (CAD to CAD and CAD to other apps).</w:t>
+      </w:r>
+    </w:p>
+    <w:p>
+      <w:pPr>
+        <w:rPr>
+          <w:lang w:val="en-IE"/>
+        </w:rPr>
+      </w:pPr>
+      <w:r>
+        <w:rPr>
+          <w:lang w:val="en-IE"/>
+        </w:rPr>
+        <w:t>The server component is developed as a REST-full API using Python with flask framework and SQLAlchemy (flask-SQLAlchemy) extension to manage database.</w:t>
+      </w:r>
+      <w:r>
+        <w:rPr>
+          <w:lang w:val="en-IE"/>
+        </w:rPr>
+        <w:t xml:space="preserve"> The API provides the following entry points (URI-s): </w:t>
+      </w:r>
+    </w:p>
+    <w:tbl>
+      <w:tblPr>
+        <w:tblStyle w:val="TableGrid"/>
+        <w:tblW w:w="10683" w:type="dxa"/>
+        <w:tblInd w:w="-743" w:type="dxa"/>
+        <w:tblBorders>
+          <w:top w:val="single" w:sz="4" w:space="0" w:color="auto"/>
+          <w:left w:val="single" w:sz="4" w:space="0" w:color="auto"/>
+          <w:bottom w:val="single" w:sz="4" w:space="0" w:color="auto"/>
+          <w:right w:val="single" w:sz="4" w:space="0" w:color="auto"/>
+          <w:insideH w:val="single" w:sz="4" w:space="0" w:color="auto"/>
+          <w:insideV w:val="single" w:sz="4" w:space="0" w:color="auto"/>
+        </w:tblBorders>
+        <w:tblLayout w:type="fixed"/>
+        <w:tblLook w:val="04A0" w:firstRow="1" w:lastRow="0" w:firstColumn="1" w:lastColumn="0" w:noHBand="0" w:noVBand="1"/>
+      </w:tblPr>
+      <w:tblGrid>
+        <w:gridCol w:w="629"/>
+        <w:gridCol w:w="742"/>
+        <w:gridCol w:w="3508"/>
+        <w:gridCol w:w="3485"/>
+        <w:gridCol w:w="1382"/>
+        <w:gridCol w:w="937"/>
+      </w:tblGrid>
+      <w:tr>
+        <w:trPr>
+          <w:trHeight w:val="649"/>
+        </w:trPr>
+        <w:tc>
+          <w:tcPr>
+            <w:tcW w:w="629" w:type="dxa"/>
+          </w:tcPr>
+          <w:p>
+            <w:pPr>
+              <w:spacing w:line="240" w:lineRule="auto"/>
+              <w:rPr>
+                <w:sz w:val="18"/>
+                <w:szCs w:val="18"/>
+                <w:lang w:val="en-IE"/>
+              </w:rPr>
+            </w:pPr>
+            <w:r>
+              <w:rPr>
+                <w:sz w:val="18"/>
+                <w:szCs w:val="18"/>
+                <w:lang w:val="en-IE"/>
+              </w:rPr>
+              <w:lastRenderedPageBreak/>
+              <w:t>API Name</w:t>
+            </w:r>
+          </w:p>
+        </w:tc>
+        <w:tc>
+          <w:tcPr>
+            <w:tcW w:w="742" w:type="dxa"/>
+          </w:tcPr>
+          <w:p>
+            <w:pPr>
+              <w:spacing w:line="240" w:lineRule="auto"/>
+              <w:rPr>
+                <w:sz w:val="18"/>
+                <w:szCs w:val="18"/>
+                <w:lang w:val="en-IE"/>
+              </w:rPr>
+            </w:pPr>
+            <w:r>
+              <w:rPr>
+                <w:sz w:val="18"/>
+                <w:szCs w:val="18"/>
+                <w:lang w:val="en-IE"/>
+              </w:rPr>
+              <w:t>HTTP Method</w:t>
+            </w:r>
+          </w:p>
+        </w:tc>
+        <w:tc>
+          <w:tcPr>
+            <w:tcW w:w="3508" w:type="dxa"/>
+          </w:tcPr>
+          <w:p>
+            <w:pPr>
+              <w:spacing w:line="240" w:lineRule="auto"/>
+              <w:rPr>
+                <w:sz w:val="18"/>
+                <w:szCs w:val="18"/>
+                <w:lang w:val="en-IE"/>
+              </w:rPr>
+            </w:pPr>
+            <w:r>
+              <w:rPr>
+                <w:sz w:val="18"/>
+                <w:szCs w:val="18"/>
+                <w:lang w:val="en-IE"/>
+              </w:rPr>
+              <w:t>URI</w:t>
+            </w:r>
+          </w:p>
+        </w:tc>
+        <w:tc>
+          <w:tcPr>
+            <w:tcW w:w="3485" w:type="dxa"/>
+          </w:tcPr>
+          <w:p>
+            <w:pPr>
+              <w:spacing w:line="240" w:lineRule="auto"/>
+              <w:rPr>
+                <w:sz w:val="18"/>
+                <w:szCs w:val="18"/>
+                <w:lang w:val="en-IE"/>
+              </w:rPr>
+            </w:pPr>
+            <w:r>
+              <w:rPr>
+                <w:sz w:val="18"/>
+                <w:szCs w:val="18"/>
+                <w:lang w:val="en-IE"/>
+              </w:rPr>
+              <w:t>Action</w:t>
+            </w:r>
+          </w:p>
+        </w:tc>
+        <w:tc>
+          <w:tcPr>
+            <w:tcW w:w="1382" w:type="dxa"/>
+          </w:tcPr>
+          <w:p>
+            <w:pPr>
+              <w:spacing w:line="240" w:lineRule="auto"/>
+              <w:rPr>
+                <w:sz w:val="18"/>
+                <w:szCs w:val="18"/>
+                <w:lang w:val="en-IE"/>
+              </w:rPr>
+            </w:pPr>
+            <w:r>
+              <w:rPr>
+                <w:sz w:val="18"/>
+                <w:szCs w:val="18"/>
+                <w:lang w:val="en-IE"/>
+              </w:rPr>
+              <w:t>Parameters</w:t>
+            </w:r>
+          </w:p>
+        </w:tc>
+        <w:tc>
+          <w:tcPr>
+            <w:tcW w:w="937" w:type="dxa"/>
+          </w:tcPr>
+          <w:p>
+            <w:pPr>
+              <w:spacing w:line="240" w:lineRule="auto"/>
+              <w:rPr>
+                <w:sz w:val="18"/>
+                <w:szCs w:val="18"/>
+                <w:lang w:val="en-IE"/>
+              </w:rPr>
+            </w:pPr>
+            <w:r>
+              <w:rPr>
+                <w:sz w:val="18"/>
+                <w:szCs w:val="18"/>
+                <w:lang w:val="en-IE"/>
+              </w:rPr>
+              <w:t>Pre/Post conditions</w:t>
+            </w:r>
+          </w:p>
+        </w:tc>
+      </w:tr>
+      <w:tr>
+        <w:trPr>
+          <w:trHeight w:val="379"/>
+        </w:trPr>
+        <w:tc>
+          <w:tcPr>
+            <w:tcW w:w="629" w:type="dxa"/>
+          </w:tcPr>
+          <w:p>
+            <w:pPr>
+              <w:spacing w:line="240" w:lineRule="auto"/>
+              <w:rPr>
+                <w:sz w:val="18"/>
+                <w:szCs w:val="18"/>
+                <w:lang w:val="en-IE"/>
+              </w:rPr>
+            </w:pPr>
+          </w:p>
+        </w:tc>
+        <w:tc>
+          <w:tcPr>
+            <w:tcW w:w="742" w:type="dxa"/>
+          </w:tcPr>
+          <w:p>
+            <w:pPr>
+              <w:spacing w:line="240" w:lineRule="auto"/>
+              <w:rPr>
+                <w:sz w:val="18"/>
+                <w:szCs w:val="18"/>
+                <w:lang w:val="en-IE"/>
+              </w:rPr>
+            </w:pPr>
+            <w:r>
+              <w:rPr>
+                <w:sz w:val="18"/>
+                <w:szCs w:val="18"/>
+                <w:lang w:val="en-IE"/>
+              </w:rPr>
+              <w:t>GET</w:t>
+            </w:r>
+          </w:p>
+        </w:tc>
+        <w:tc>
+          <w:tcPr>
+            <w:tcW w:w="3508" w:type="dxa"/>
+          </w:tcPr>
+          <w:p>
+            <w:pPr>
+              <w:spacing w:line="240" w:lineRule="auto"/>
+              <w:rPr>
+                <w:sz w:val="18"/>
+                <w:szCs w:val="18"/>
+                <w:lang w:val="en-IE"/>
+              </w:rPr>
+            </w:pPr>
+            <w:r>
+              <w:rPr>
+                <w:sz w:val="18"/>
+                <w:szCs w:val="18"/>
+                <w:lang w:val="en-IE"/>
+              </w:rPr>
+              <w:t>/</w:t>
+            </w:r>
+          </w:p>
+        </w:tc>
+        <w:tc>
+          <w:tcPr>
+            <w:tcW w:w="3485" w:type="dxa"/>
+          </w:tcPr>
+          <w:p>
+            <w:pPr>
+              <w:spacing w:line="240" w:lineRule="auto"/>
+              <w:rPr>
+                <w:sz w:val="18"/>
+                <w:szCs w:val="18"/>
+                <w:lang w:val="en-IE"/>
+              </w:rPr>
+            </w:pPr>
+            <w:r>
+              <w:rPr>
+                <w:sz w:val="18"/>
+                <w:szCs w:val="18"/>
+                <w:lang w:val="en-IE"/>
+              </w:rPr>
+              <w:t>Retrieve the main page of the application</w:t>
+            </w:r>
+          </w:p>
+        </w:tc>
+        <w:tc>
+          <w:tcPr>
+            <w:tcW w:w="1382" w:type="dxa"/>
+          </w:tcPr>
+          <w:p>
+            <w:pPr>
+              <w:spacing w:line="240" w:lineRule="auto"/>
+              <w:rPr>
+                <w:sz w:val="18"/>
+                <w:szCs w:val="18"/>
+                <w:lang w:val="en-IE"/>
+              </w:rPr>
+            </w:pPr>
+            <w:r>
+              <w:rPr>
+                <w:sz w:val="18"/>
+                <w:szCs w:val="18"/>
+                <w:lang w:val="en-IE"/>
+              </w:rPr>
+              <w:t>None</w:t>
+            </w:r>
+          </w:p>
+        </w:tc>
+        <w:tc>
+          <w:tcPr>
+            <w:tcW w:w="937" w:type="dxa"/>
+          </w:tcPr>
+          <w:p>
+            <w:pPr>
+              <w:spacing w:line="240" w:lineRule="auto"/>
+              <w:rPr>
+                <w:sz w:val="18"/>
+                <w:szCs w:val="18"/>
+                <w:lang w:val="en-IE"/>
+              </w:rPr>
+            </w:pPr>
+            <w:r>
+              <w:rPr>
+                <w:sz w:val="18"/>
+                <w:szCs w:val="18"/>
+                <w:lang w:val="en-IE"/>
+              </w:rPr>
+              <w:t>None</w:t>
+            </w:r>
+          </w:p>
+        </w:tc>
+      </w:tr>
+      <w:tr>
+        <w:trPr>
+          <w:trHeight w:val="392"/>
+        </w:trPr>
+        <w:tc>
+          <w:tcPr>
+            <w:tcW w:w="629" w:type="dxa"/>
+          </w:tcPr>
+          <w:p>
+            <w:pPr>
+              <w:spacing w:line="240" w:lineRule="auto"/>
+              <w:rPr>
+                <w:sz w:val="18"/>
+                <w:szCs w:val="18"/>
+                <w:lang w:val="en-IE"/>
+              </w:rPr>
+            </w:pPr>
+          </w:p>
+        </w:tc>
+        <w:tc>
+          <w:tcPr>
+            <w:tcW w:w="742" w:type="dxa"/>
+          </w:tcPr>
+          <w:p>
+            <w:pPr>
+              <w:spacing w:line="240" w:lineRule="auto"/>
+              <w:rPr>
+                <w:sz w:val="18"/>
+                <w:szCs w:val="18"/>
+                <w:lang w:val="en-IE"/>
+              </w:rPr>
+            </w:pPr>
+            <w:r>
+              <w:rPr>
+                <w:sz w:val="18"/>
+                <w:szCs w:val="18"/>
+                <w:lang w:val="en-IE"/>
+              </w:rPr>
+              <w:t>GET</w:t>
+            </w:r>
+          </w:p>
+        </w:tc>
+        <w:tc>
+          <w:tcPr>
+            <w:tcW w:w="3508" w:type="dxa"/>
+          </w:tcPr>
+          <w:p>
+            <w:pPr>
+              <w:spacing w:line="240" w:lineRule="auto"/>
+              <w:rPr>
+                <w:sz w:val="18"/>
+                <w:szCs w:val="18"/>
+                <w:lang w:val="en-IE"/>
+              </w:rPr>
+            </w:pPr>
+            <w:r>
+              <w:rPr>
+                <w:sz w:val="18"/>
+                <w:szCs w:val="18"/>
+                <w:lang w:val="en-IE"/>
+              </w:rPr>
+              <w:t>/cad/api/v0.1/projects</w:t>
+            </w:r>
+          </w:p>
+        </w:tc>
+        <w:tc>
+          <w:tcPr>
+            <w:tcW w:w="3485" w:type="dxa"/>
+          </w:tcPr>
+          <w:p>
+            <w:pPr>
+              <w:spacing w:line="240" w:lineRule="auto"/>
+              <w:rPr>
+                <w:sz w:val="18"/>
+                <w:szCs w:val="18"/>
+                <w:lang w:val="en-IE"/>
+              </w:rPr>
+            </w:pPr>
+            <w:r>
+              <w:rPr>
+                <w:sz w:val="18"/>
+                <w:szCs w:val="18"/>
+                <w:lang w:val="en-IE"/>
+              </w:rPr>
+              <w:t>Retrieve the list of all projects</w:t>
+            </w:r>
+          </w:p>
+        </w:tc>
+        <w:tc>
+          <w:tcPr>
+            <w:tcW w:w="1382" w:type="dxa"/>
+          </w:tcPr>
+          <w:p>
+            <w:pPr>
+              <w:spacing w:line="240" w:lineRule="auto"/>
+              <w:rPr>
+                <w:sz w:val="18"/>
+                <w:szCs w:val="18"/>
+                <w:lang w:val="en-IE"/>
+              </w:rPr>
+            </w:pPr>
+            <w:r>
+              <w:rPr>
+                <w:sz w:val="18"/>
+                <w:szCs w:val="18"/>
+                <w:lang w:val="en-IE"/>
+              </w:rPr>
+              <w:t>None</w:t>
+            </w:r>
+          </w:p>
+        </w:tc>
+        <w:tc>
+          <w:tcPr>
+            <w:tcW w:w="937" w:type="dxa"/>
+          </w:tcPr>
+          <w:p>
+            <w:pPr>
+              <w:spacing w:line="240" w:lineRule="auto"/>
+              <w:rPr>
+                <w:sz w:val="18"/>
+                <w:szCs w:val="18"/>
+                <w:lang w:val="en-IE"/>
+              </w:rPr>
+            </w:pPr>
+          </w:p>
+        </w:tc>
+      </w:tr>
+      <w:tr>
+        <w:trPr>
+          <w:trHeight w:val="392"/>
+        </w:trPr>
+        <w:tc>
+          <w:tcPr>
+            <w:tcW w:w="629" w:type="dxa"/>
+          </w:tcPr>
+          <w:p>
+            <w:pPr>
+              <w:spacing w:line="240" w:lineRule="auto"/>
+              <w:rPr>
+                <w:sz w:val="18"/>
+                <w:szCs w:val="18"/>
+                <w:lang w:val="en-IE"/>
+              </w:rPr>
+            </w:pPr>
+          </w:p>
+        </w:tc>
+        <w:tc>
+          <w:tcPr>
+            <w:tcW w:w="742" w:type="dxa"/>
+          </w:tcPr>
+          <w:p>
+            <w:pPr>
+              <w:spacing w:line="240" w:lineRule="auto"/>
+              <w:rPr>
+                <w:sz w:val="18"/>
+                <w:szCs w:val="18"/>
+                <w:lang w:val="en-IE"/>
+              </w:rPr>
+            </w:pPr>
+          </w:p>
+        </w:tc>
+        <w:tc>
+          <w:tcPr>
+            <w:tcW w:w="3508" w:type="dxa"/>
+          </w:tcPr>
+          <w:p>
+            <w:pPr>
+              <w:spacing w:line="240" w:lineRule="auto"/>
+              <w:rPr>
+                <w:sz w:val="18"/>
+                <w:szCs w:val="18"/>
+                <w:lang w:val="en-IE"/>
+              </w:rPr>
+            </w:pPr>
+            <w:r>
+              <w:rPr>
+                <w:sz w:val="18"/>
+                <w:szCs w:val="18"/>
+                <w:lang w:val="en-IE"/>
+              </w:rPr>
+              <w:t>/cad/api/v0.1/projects_list</w:t>
+            </w:r>
+          </w:p>
+        </w:tc>
+        <w:tc>
+          <w:tcPr>
+            <w:tcW w:w="3485" w:type="dxa"/>
+          </w:tcPr>
+          <w:p>
+            <w:pPr>
+              <w:spacing w:line="240" w:lineRule="auto"/>
+              <w:rPr>
+                <w:sz w:val="18"/>
+                <w:szCs w:val="18"/>
+                <w:lang w:val="en-IE"/>
+              </w:rPr>
+            </w:pPr>
+          </w:p>
+        </w:tc>
+        <w:tc>
+          <w:tcPr>
+            <w:tcW w:w="1382" w:type="dxa"/>
+          </w:tcPr>
+          <w:p>
+            <w:pPr>
+              <w:spacing w:line="240" w:lineRule="auto"/>
+              <w:rPr>
+                <w:sz w:val="18"/>
+                <w:szCs w:val="18"/>
+                <w:lang w:val="en-IE"/>
+              </w:rPr>
+            </w:pPr>
+          </w:p>
+        </w:tc>
+        <w:tc>
+          <w:tcPr>
+            <w:tcW w:w="937" w:type="dxa"/>
+          </w:tcPr>
+          <w:p>
+            <w:pPr>
+              <w:spacing w:line="240" w:lineRule="auto"/>
+              <w:rPr>
+                <w:sz w:val="18"/>
+                <w:szCs w:val="18"/>
+                <w:lang w:val="en-IE"/>
+              </w:rPr>
+            </w:pPr>
+          </w:p>
+        </w:tc>
+      </w:tr>
+      <w:tr>
+        <w:trPr>
+          <w:trHeight w:val="392"/>
+        </w:trPr>
+        <w:tc>
+          <w:tcPr>
+            <w:tcW w:w="629" w:type="dxa"/>
+          </w:tcPr>
+          <w:p>
+            <w:pPr>
+              <w:spacing w:line="240" w:lineRule="auto"/>
+              <w:rPr>
+                <w:sz w:val="18"/>
+                <w:szCs w:val="18"/>
+                <w:lang w:val="en-IE"/>
+              </w:rPr>
+            </w:pPr>
+          </w:p>
+        </w:tc>
+        <w:tc>
+          <w:tcPr>
+            <w:tcW w:w="742" w:type="dxa"/>
+          </w:tcPr>
+          <w:p>
+            <w:pPr>
+              <w:spacing w:line="240" w:lineRule="auto"/>
+              <w:rPr>
+                <w:sz w:val="18"/>
+                <w:szCs w:val="18"/>
+                <w:lang w:val="en-IE"/>
+              </w:rPr>
+            </w:pPr>
+          </w:p>
+        </w:tc>
+        <w:tc>
+          <w:tcPr>
+            <w:tcW w:w="3508" w:type="dxa"/>
+          </w:tcPr>
+          <w:p>
+            <w:pPr>
+              <w:spacing w:line="240" w:lineRule="auto"/>
+              <w:rPr>
+                <w:sz w:val="18"/>
+                <w:szCs w:val="18"/>
+                <w:lang w:val="en-IE"/>
+              </w:rPr>
+            </w:pPr>
+            <w:r>
+              <w:rPr>
+                <w:sz w:val="18"/>
+                <w:szCs w:val="18"/>
+                <w:lang w:val="en-IE"/>
+              </w:rPr>
+              <w:t>/cad/api/v0.1/projects/&lt;int:project_id&gt;</w:t>
+            </w:r>
+          </w:p>
+        </w:tc>
+        <w:tc>
+          <w:tcPr>
+            <w:tcW w:w="3485" w:type="dxa"/>
+          </w:tcPr>
+          <w:p>
+            <w:pPr>
+              <w:spacing w:line="240" w:lineRule="auto"/>
+              <w:rPr>
+                <w:sz w:val="18"/>
+                <w:szCs w:val="18"/>
+                <w:lang w:val="en-IE"/>
+              </w:rPr>
+            </w:pPr>
+          </w:p>
+        </w:tc>
+        <w:tc>
+          <w:tcPr>
+            <w:tcW w:w="1382" w:type="dxa"/>
+          </w:tcPr>
+          <w:p>
+            <w:pPr>
+              <w:spacing w:line="240" w:lineRule="auto"/>
+              <w:rPr>
+                <w:sz w:val="18"/>
+                <w:szCs w:val="18"/>
+                <w:lang w:val="en-IE"/>
+              </w:rPr>
+            </w:pPr>
+          </w:p>
+        </w:tc>
+        <w:tc>
+          <w:tcPr>
+            <w:tcW w:w="937" w:type="dxa"/>
+          </w:tcPr>
+          <w:p>
+            <w:pPr>
+              <w:spacing w:line="240" w:lineRule="auto"/>
+              <w:rPr>
+                <w:sz w:val="18"/>
+                <w:szCs w:val="18"/>
+                <w:lang w:val="en-IE"/>
+              </w:rPr>
+            </w:pPr>
+          </w:p>
+        </w:tc>
+      </w:tr>
+      <w:tr>
+        <w:trPr>
+          <w:trHeight w:val="392"/>
+        </w:trPr>
+        <w:tc>
+          <w:tcPr>
+            <w:tcW w:w="629" w:type="dxa"/>
+          </w:tcPr>
+          <w:p>
+            <w:pPr>
+              <w:spacing w:line="240" w:lineRule="auto"/>
+              <w:rPr>
+                <w:sz w:val="18"/>
+                <w:szCs w:val="18"/>
+                <w:lang w:val="en-IE"/>
+              </w:rPr>
+            </w:pPr>
+          </w:p>
+        </w:tc>
+        <w:tc>
+          <w:tcPr>
+            <w:tcW w:w="742" w:type="dxa"/>
+          </w:tcPr>
+          <w:p>
+            <w:pPr>
+              <w:spacing w:line="240" w:lineRule="auto"/>
+              <w:rPr>
+                <w:sz w:val="18"/>
+                <w:szCs w:val="18"/>
+                <w:lang w:val="en-IE"/>
+              </w:rPr>
+            </w:pPr>
+          </w:p>
+        </w:tc>
+        <w:tc>
+          <w:tcPr>
+            <w:tcW w:w="3508" w:type="dxa"/>
+          </w:tcPr>
+          <w:p>
+            <w:pPr>
+              <w:spacing w:line="240" w:lineRule="auto"/>
+              <w:rPr>
+                <w:sz w:val="18"/>
+                <w:szCs w:val="18"/>
+                <w:lang w:val="en-IE"/>
+              </w:rPr>
+            </w:pPr>
+            <w:r>
+              <w:rPr>
+                <w:sz w:val="18"/>
+                <w:szCs w:val="18"/>
+                <w:lang w:val="en-IE"/>
+              </w:rPr>
+              <w:t>/cad/api/v0.1/projects_by_num/&lt;string:project_number&gt;</w:t>
+            </w:r>
+          </w:p>
+        </w:tc>
+        <w:tc>
+          <w:tcPr>
+            <w:tcW w:w="3485" w:type="dxa"/>
+          </w:tcPr>
+          <w:p>
+            <w:pPr>
+              <w:spacing w:line="240" w:lineRule="auto"/>
+              <w:rPr>
+                <w:sz w:val="18"/>
+                <w:szCs w:val="18"/>
+                <w:lang w:val="en-IE"/>
+              </w:rPr>
+            </w:pPr>
+          </w:p>
+        </w:tc>
+        <w:tc>
+          <w:tcPr>
+            <w:tcW w:w="1382" w:type="dxa"/>
+          </w:tcPr>
+          <w:p>
+            <w:pPr>
+              <w:spacing w:line="240" w:lineRule="auto"/>
+              <w:rPr>
+                <w:sz w:val="18"/>
+                <w:szCs w:val="18"/>
+                <w:lang w:val="en-IE"/>
+              </w:rPr>
+            </w:pPr>
+          </w:p>
+        </w:tc>
+        <w:tc>
+          <w:tcPr>
+            <w:tcW w:w="937" w:type="dxa"/>
+          </w:tcPr>
+          <w:p>
+            <w:pPr>
+              <w:spacing w:line="240" w:lineRule="auto"/>
+              <w:rPr>
+                <w:sz w:val="18"/>
+                <w:szCs w:val="18"/>
+                <w:lang w:val="en-IE"/>
+              </w:rPr>
+            </w:pPr>
+          </w:p>
+        </w:tc>
+      </w:tr>
+      <w:tr>
+        <w:trPr>
+          <w:trHeight w:val="392"/>
+        </w:trPr>
+        <w:tc>
+          <w:tcPr>
+            <w:tcW w:w="629" w:type="dxa"/>
+          </w:tcPr>
+          <w:p>
+            <w:pPr>
+              <w:spacing w:line="240" w:lineRule="auto"/>
+              <w:rPr>
+                <w:sz w:val="18"/>
+                <w:szCs w:val="18"/>
+                <w:lang w:val="en-IE"/>
+              </w:rPr>
+            </w:pPr>
+          </w:p>
+        </w:tc>
+        <w:tc>
+          <w:tcPr>
+            <w:tcW w:w="742" w:type="dxa"/>
+          </w:tcPr>
+          <w:p>
+            <w:pPr>
+              <w:spacing w:line="240" w:lineRule="auto"/>
+              <w:rPr>
+                <w:sz w:val="18"/>
+                <w:szCs w:val="18"/>
+                <w:lang w:val="en-IE"/>
+              </w:rPr>
+            </w:pPr>
+          </w:p>
+        </w:tc>
+        <w:tc>
+          <w:tcPr>
+            <w:tcW w:w="3508" w:type="dxa"/>
+          </w:tcPr>
+          <w:p>
+            <w:pPr>
+              <w:spacing w:line="240" w:lineRule="auto"/>
+              <w:rPr>
+                <w:sz w:val="18"/>
+                <w:szCs w:val="18"/>
+                <w:lang w:val="en-IE"/>
+              </w:rPr>
+            </w:pPr>
+            <w:r>
+              <w:rPr>
+                <w:sz w:val="18"/>
+                <w:szCs w:val="18"/>
+                <w:lang w:val="en-IE"/>
+              </w:rPr>
+              <w:t>/cad/api/v0.1/projects/add</w:t>
+            </w:r>
+          </w:p>
+        </w:tc>
+        <w:tc>
+          <w:tcPr>
+            <w:tcW w:w="3485" w:type="dxa"/>
+          </w:tcPr>
+          <w:p>
+            <w:pPr>
+              <w:spacing w:line="240" w:lineRule="auto"/>
+              <w:rPr>
+                <w:sz w:val="18"/>
+                <w:szCs w:val="18"/>
+                <w:lang w:val="en-IE"/>
+              </w:rPr>
+            </w:pPr>
+          </w:p>
+        </w:tc>
+        <w:tc>
+          <w:tcPr>
+            <w:tcW w:w="1382" w:type="dxa"/>
+          </w:tcPr>
+          <w:p>
+            <w:pPr>
+              <w:spacing w:line="240" w:lineRule="auto"/>
+              <w:rPr>
+                <w:sz w:val="18"/>
+                <w:szCs w:val="18"/>
+                <w:lang w:val="en-IE"/>
+              </w:rPr>
+            </w:pPr>
+          </w:p>
+        </w:tc>
+        <w:tc>
+          <w:tcPr>
+            <w:tcW w:w="937" w:type="dxa"/>
+          </w:tcPr>
+          <w:p>
+            <w:pPr>
+              <w:spacing w:line="240" w:lineRule="auto"/>
+              <w:rPr>
+                <w:sz w:val="18"/>
+                <w:szCs w:val="18"/>
+                <w:lang w:val="en-IE"/>
+              </w:rPr>
+            </w:pPr>
+          </w:p>
+        </w:tc>
+      </w:tr>
+      <w:tr>
+        <w:trPr>
+          <w:trHeight w:val="392"/>
+        </w:trPr>
+        <w:tc>
+          <w:tcPr>
+            <w:tcW w:w="629" w:type="dxa"/>
+          </w:tcPr>
+          <w:p>
+            <w:pPr>
+              <w:spacing w:line="240" w:lineRule="auto"/>
+              <w:rPr>
+                <w:sz w:val="18"/>
+                <w:szCs w:val="18"/>
+                <w:lang w:val="en-IE"/>
+              </w:rPr>
+            </w:pPr>
+          </w:p>
+        </w:tc>
+        <w:tc>
+          <w:tcPr>
+            <w:tcW w:w="742" w:type="dxa"/>
+          </w:tcPr>
+          <w:p>
+            <w:pPr>
+              <w:spacing w:line="240" w:lineRule="auto"/>
+              <w:rPr>
+                <w:sz w:val="18"/>
+                <w:szCs w:val="18"/>
+                <w:lang w:val="en-IE"/>
+              </w:rPr>
+            </w:pPr>
+          </w:p>
+        </w:tc>
+        <w:tc>
+          <w:tcPr>
+            <w:tcW w:w="3508" w:type="dxa"/>
+          </w:tcPr>
+          <w:p>
+            <w:pPr>
+              <w:spacing w:line="240" w:lineRule="auto"/>
+              <w:rPr>
+                <w:sz w:val="18"/>
+                <w:szCs w:val="18"/>
+                <w:lang w:val="en-IE"/>
+              </w:rPr>
+            </w:pPr>
+            <w:r>
+              <w:rPr>
+                <w:sz w:val="18"/>
+                <w:szCs w:val="18"/>
+                <w:lang w:val="en-IE"/>
+              </w:rPr>
+              <w:t>/cad/api/v0.1/projects/edit/&lt;int:project_id&gt;</w:t>
+            </w:r>
+          </w:p>
+        </w:tc>
+        <w:tc>
+          <w:tcPr>
+            <w:tcW w:w="3485" w:type="dxa"/>
+          </w:tcPr>
+          <w:p>
+            <w:pPr>
+              <w:spacing w:line="240" w:lineRule="auto"/>
+              <w:rPr>
+                <w:sz w:val="18"/>
+                <w:szCs w:val="18"/>
+                <w:lang w:val="en-IE"/>
+              </w:rPr>
+            </w:pPr>
+          </w:p>
+        </w:tc>
+        <w:tc>
+          <w:tcPr>
+            <w:tcW w:w="1382" w:type="dxa"/>
+          </w:tcPr>
+          <w:p>
+            <w:pPr>
+              <w:spacing w:line="240" w:lineRule="auto"/>
+              <w:rPr>
+                <w:sz w:val="18"/>
+                <w:szCs w:val="18"/>
+                <w:lang w:val="en-IE"/>
+              </w:rPr>
+            </w:pPr>
+          </w:p>
+        </w:tc>
+        <w:tc>
+          <w:tcPr>
+            <w:tcW w:w="937" w:type="dxa"/>
+          </w:tcPr>
+          <w:p>
+            <w:pPr>
+              <w:spacing w:line="240" w:lineRule="auto"/>
+              <w:rPr>
+                <w:sz w:val="18"/>
+                <w:szCs w:val="18"/>
+                <w:lang w:val="en-IE"/>
+              </w:rPr>
+            </w:pPr>
+          </w:p>
+        </w:tc>
+      </w:tr>
+      <w:tr>
+        <w:trPr>
+          <w:trHeight w:val="392"/>
+        </w:trPr>
+        <w:tc>
+          <w:tcPr>
+            <w:tcW w:w="629" w:type="dxa"/>
+          </w:tcPr>
+          <w:p>
+            <w:pPr>
+              <w:spacing w:line="240" w:lineRule="auto"/>
+              <w:rPr>
+                <w:sz w:val="18"/>
+                <w:szCs w:val="18"/>
+                <w:lang w:val="en-IE"/>
+              </w:rPr>
+            </w:pPr>
+          </w:p>
+        </w:tc>
+        <w:tc>
+          <w:tcPr>
+            <w:tcW w:w="742" w:type="dxa"/>
+          </w:tcPr>
+          <w:p>
+            <w:pPr>
+              <w:spacing w:line="240" w:lineRule="auto"/>
+              <w:rPr>
+                <w:sz w:val="18"/>
+                <w:szCs w:val="18"/>
+                <w:lang w:val="en-IE"/>
+              </w:rPr>
+            </w:pPr>
+          </w:p>
+        </w:tc>
+        <w:tc>
+          <w:tcPr>
+            <w:tcW w:w="3508" w:type="dxa"/>
+          </w:tcPr>
+          <w:p>
+            <w:pPr>
+              <w:spacing w:line="240" w:lineRule="auto"/>
+              <w:rPr>
+                <w:sz w:val="18"/>
+                <w:szCs w:val="18"/>
+                <w:lang w:val="en-IE"/>
+              </w:rPr>
+            </w:pPr>
+            <w:r>
+              <w:rPr>
+                <w:sz w:val="18"/>
+                <w:szCs w:val="18"/>
+                <w:lang w:val="en-IE"/>
+              </w:rPr>
+              <w:t>#delete project here:</w:t>
+            </w:r>
+          </w:p>
+        </w:tc>
+        <w:tc>
+          <w:tcPr>
+            <w:tcW w:w="3485" w:type="dxa"/>
+          </w:tcPr>
+          <w:p>
+            <w:pPr>
+              <w:spacing w:line="240" w:lineRule="auto"/>
+              <w:rPr>
+                <w:sz w:val="18"/>
+                <w:szCs w:val="18"/>
+                <w:lang w:val="en-IE"/>
+              </w:rPr>
+            </w:pPr>
+          </w:p>
+        </w:tc>
+        <w:tc>
+          <w:tcPr>
+            <w:tcW w:w="1382" w:type="dxa"/>
+          </w:tcPr>
+          <w:p>
+            <w:pPr>
+              <w:spacing w:line="240" w:lineRule="auto"/>
+              <w:rPr>
+                <w:sz w:val="18"/>
+                <w:szCs w:val="18"/>
+                <w:lang w:val="en-IE"/>
+              </w:rPr>
+            </w:pPr>
+          </w:p>
+        </w:tc>
+        <w:tc>
+          <w:tcPr>
+            <w:tcW w:w="937" w:type="dxa"/>
+          </w:tcPr>
+          <w:p>
+            <w:pPr>
+              <w:spacing w:line="240" w:lineRule="auto"/>
+              <w:rPr>
+                <w:sz w:val="18"/>
+                <w:szCs w:val="18"/>
+                <w:lang w:val="en-IE"/>
+              </w:rPr>
+            </w:pPr>
+          </w:p>
+        </w:tc>
+      </w:tr>
+      <w:tr>
+        <w:trPr>
+          <w:trHeight w:val="392"/>
+        </w:trPr>
+        <w:tc>
+          <w:tcPr>
+            <w:tcW w:w="629" w:type="dxa"/>
+          </w:tcPr>
+          <w:p>
+            <w:pPr>
+              <w:spacing w:line="240" w:lineRule="auto"/>
+              <w:rPr>
+                <w:sz w:val="18"/>
+                <w:szCs w:val="18"/>
+                <w:lang w:val="en-IE"/>
+              </w:rPr>
+            </w:pPr>
+          </w:p>
+        </w:tc>
+        <w:tc>
+          <w:tcPr>
+            <w:tcW w:w="742" w:type="dxa"/>
+          </w:tcPr>
+          <w:p>
+            <w:pPr>
+              <w:spacing w:line="240" w:lineRule="auto"/>
+              <w:rPr>
+                <w:sz w:val="18"/>
+                <w:szCs w:val="18"/>
+                <w:lang w:val="en-IE"/>
+              </w:rPr>
+            </w:pPr>
+          </w:p>
+        </w:tc>
+        <w:tc>
+          <w:tcPr>
+            <w:tcW w:w="3508" w:type="dxa"/>
+          </w:tcPr>
+          <w:p>
+            <w:pPr>
+              <w:spacing w:line="240" w:lineRule="auto"/>
+              <w:rPr>
+                <w:sz w:val="18"/>
+                <w:szCs w:val="18"/>
+                <w:lang w:val="en-IE"/>
+              </w:rPr>
+            </w:pPr>
+            <w:r>
+              <w:rPr>
+                <w:sz w:val="18"/>
+                <w:szCs w:val="18"/>
+                <w:lang w:val="en-IE"/>
+              </w:rPr>
+              <w:t>/cad/api/v0.1/variables/add/&lt;int:project_id&gt;</w:t>
+            </w:r>
+          </w:p>
+        </w:tc>
+        <w:tc>
+          <w:tcPr>
+            <w:tcW w:w="3485" w:type="dxa"/>
+          </w:tcPr>
+          <w:p>
+            <w:pPr>
+              <w:spacing w:line="240" w:lineRule="auto"/>
+              <w:rPr>
+                <w:sz w:val="18"/>
+                <w:szCs w:val="18"/>
+                <w:lang w:val="en-IE"/>
+              </w:rPr>
+            </w:pPr>
+          </w:p>
+        </w:tc>
+        <w:tc>
+          <w:tcPr>
+            <w:tcW w:w="1382" w:type="dxa"/>
+          </w:tcPr>
+          <w:p>
+            <w:pPr>
+              <w:spacing w:line="240" w:lineRule="auto"/>
+              <w:rPr>
+                <w:sz w:val="18"/>
+                <w:szCs w:val="18"/>
+                <w:lang w:val="en-IE"/>
+              </w:rPr>
+            </w:pPr>
+          </w:p>
+        </w:tc>
+        <w:tc>
+          <w:tcPr>
+            <w:tcW w:w="937" w:type="dxa"/>
+          </w:tcPr>
+          <w:p>
+            <w:pPr>
+              <w:spacing w:line="240" w:lineRule="auto"/>
+              <w:rPr>
+                <w:sz w:val="18"/>
+                <w:szCs w:val="18"/>
+                <w:lang w:val="en-IE"/>
+              </w:rPr>
+            </w:pPr>
+          </w:p>
+        </w:tc>
+      </w:tr>
+      <w:tr>
+        <w:trPr>
+          <w:trHeight w:val="392"/>
+        </w:trPr>
+        <w:tc>
+          <w:tcPr>
+            <w:tcW w:w="629" w:type="dxa"/>
+          </w:tcPr>
+          <w:p>
+            <w:pPr>
+              <w:spacing w:line="240" w:lineRule="auto"/>
+              <w:rPr>
+                <w:sz w:val="18"/>
+                <w:szCs w:val="18"/>
+                <w:lang w:val="en-IE"/>
+              </w:rPr>
+            </w:pPr>
+          </w:p>
+        </w:tc>
+        <w:tc>
+          <w:tcPr>
+            <w:tcW w:w="742" w:type="dxa"/>
+          </w:tcPr>
+          <w:p>
+            <w:pPr>
+              <w:spacing w:line="240" w:lineRule="auto"/>
+              <w:rPr>
+                <w:sz w:val="18"/>
+                <w:szCs w:val="18"/>
+                <w:lang w:val="en-IE"/>
+              </w:rPr>
+            </w:pPr>
+          </w:p>
+        </w:tc>
+        <w:tc>
+          <w:tcPr>
+            <w:tcW w:w="3508" w:type="dxa"/>
+          </w:tcPr>
+          <w:p>
+            <w:pPr>
+              <w:spacing w:line="240" w:lineRule="auto"/>
+              <w:rPr>
+                <w:sz w:val="18"/>
+                <w:szCs w:val="18"/>
+                <w:lang w:val="en-IE"/>
+              </w:rPr>
+            </w:pPr>
+            <w:r>
+              <w:rPr>
+                <w:sz w:val="18"/>
+                <w:szCs w:val="18"/>
+                <w:lang w:val="en-IE"/>
+              </w:rPr>
+              <w:t>/cad/api/v0.1/variables/edit/&lt;int:project_id&gt;/&lt;string:variable_type&gt;/&lt;int:variable_id&gt;</w:t>
+            </w:r>
+          </w:p>
+        </w:tc>
+        <w:tc>
+          <w:tcPr>
+            <w:tcW w:w="3485" w:type="dxa"/>
+          </w:tcPr>
+          <w:p>
+            <w:pPr>
+              <w:spacing w:line="240" w:lineRule="auto"/>
+              <w:rPr>
+                <w:sz w:val="18"/>
+                <w:szCs w:val="18"/>
+                <w:lang w:val="en-IE"/>
+              </w:rPr>
+            </w:pPr>
+          </w:p>
+        </w:tc>
+        <w:tc>
+          <w:tcPr>
+            <w:tcW w:w="1382" w:type="dxa"/>
+          </w:tcPr>
+          <w:p>
+            <w:pPr>
+              <w:spacing w:line="240" w:lineRule="auto"/>
+              <w:rPr>
+                <w:sz w:val="18"/>
+                <w:szCs w:val="18"/>
+                <w:lang w:val="en-IE"/>
+              </w:rPr>
+            </w:pPr>
+          </w:p>
+        </w:tc>
+        <w:tc>
+          <w:tcPr>
+            <w:tcW w:w="937" w:type="dxa"/>
+          </w:tcPr>
+          <w:p>
+            <w:pPr>
+              <w:spacing w:line="240" w:lineRule="auto"/>
+              <w:rPr>
+                <w:sz w:val="18"/>
+                <w:szCs w:val="18"/>
+                <w:lang w:val="en-IE"/>
+              </w:rPr>
+            </w:pPr>
+          </w:p>
+        </w:tc>
+      </w:tr>
+      <w:tr>
+        <w:trPr>
+          <w:trHeight w:val="392"/>
+        </w:trPr>
+        <w:tc>
+          <w:tcPr>
+            <w:tcW w:w="629" w:type="dxa"/>
+          </w:tcPr>
+          <w:p>
+            <w:pPr>
+              <w:spacing w:line="240" w:lineRule="auto"/>
+              <w:rPr>
+                <w:sz w:val="18"/>
+                <w:szCs w:val="18"/>
+                <w:lang w:val="en-IE"/>
+              </w:rPr>
+            </w:pPr>
+          </w:p>
+        </w:tc>
+        <w:tc>
+          <w:tcPr>
+            <w:tcW w:w="742" w:type="dxa"/>
+          </w:tcPr>
+          <w:p>
+            <w:pPr>
+              <w:spacing w:line="240" w:lineRule="auto"/>
+              <w:rPr>
+                <w:sz w:val="18"/>
+                <w:szCs w:val="18"/>
+                <w:lang w:val="en-IE"/>
+              </w:rPr>
+            </w:pPr>
+          </w:p>
+        </w:tc>
+        <w:tc>
+          <w:tcPr>
+            <w:tcW w:w="3508" w:type="dxa"/>
+          </w:tcPr>
+          <w:p>
+            <w:pPr>
+              <w:spacing w:line="240" w:lineRule="auto"/>
+              <w:rPr>
+                <w:sz w:val="18"/>
+                <w:szCs w:val="18"/>
+                <w:lang w:val="en-IE"/>
+              </w:rPr>
+            </w:pPr>
+            <w:r>
+              <w:rPr>
+                <w:sz w:val="18"/>
+                <w:szCs w:val="18"/>
+                <w:lang w:val="en-IE"/>
+              </w:rPr>
+              <w:t>/cad/api/v0.1/variables/edit/&lt;int:project_id&gt;/&lt;string:variable_name&gt;</w:t>
+            </w:r>
+          </w:p>
+        </w:tc>
+        <w:tc>
+          <w:tcPr>
+            <w:tcW w:w="3485" w:type="dxa"/>
+          </w:tcPr>
+          <w:p>
+            <w:pPr>
+              <w:spacing w:line="240" w:lineRule="auto"/>
+              <w:rPr>
+                <w:sz w:val="18"/>
+                <w:szCs w:val="18"/>
+                <w:lang w:val="en-IE"/>
+              </w:rPr>
+            </w:pPr>
+          </w:p>
+        </w:tc>
+        <w:tc>
+          <w:tcPr>
+            <w:tcW w:w="1382" w:type="dxa"/>
+          </w:tcPr>
+          <w:p>
+            <w:pPr>
+              <w:spacing w:line="240" w:lineRule="auto"/>
+              <w:rPr>
+                <w:sz w:val="18"/>
+                <w:szCs w:val="18"/>
+                <w:lang w:val="en-IE"/>
+              </w:rPr>
+            </w:pPr>
+          </w:p>
+        </w:tc>
+        <w:tc>
+          <w:tcPr>
+            <w:tcW w:w="937" w:type="dxa"/>
+          </w:tcPr>
+          <w:p>
+            <w:pPr>
+              <w:spacing w:line="240" w:lineRule="auto"/>
+              <w:rPr>
+                <w:sz w:val="18"/>
+                <w:szCs w:val="18"/>
+                <w:lang w:val="en-IE"/>
+              </w:rPr>
+            </w:pPr>
+          </w:p>
+        </w:tc>
+      </w:tr>
+      <w:tr>
+        <w:trPr>
+          <w:trHeight w:val="392"/>
+        </w:trPr>
+        <w:tc>
+          <w:tcPr>
+            <w:tcW w:w="629" w:type="dxa"/>
+          </w:tcPr>
+          <w:p>
+            <w:pPr>
+              <w:spacing w:line="240" w:lineRule="auto"/>
+              <w:rPr>
+                <w:sz w:val="18"/>
+                <w:szCs w:val="18"/>
+                <w:lang w:val="en-IE"/>
+              </w:rPr>
+            </w:pPr>
+          </w:p>
+        </w:tc>
+        <w:tc>
+          <w:tcPr>
+            <w:tcW w:w="742" w:type="dxa"/>
+          </w:tcPr>
+          <w:p>
+            <w:pPr>
+              <w:spacing w:line="240" w:lineRule="auto"/>
+              <w:rPr>
+                <w:sz w:val="18"/>
+                <w:szCs w:val="18"/>
+                <w:lang w:val="en-IE"/>
+              </w:rPr>
+            </w:pPr>
+          </w:p>
+        </w:tc>
+        <w:tc>
+          <w:tcPr>
+            <w:tcW w:w="3508" w:type="dxa"/>
+          </w:tcPr>
+          <w:p>
+            <w:pPr>
+              <w:spacing w:line="240" w:lineRule="auto"/>
+              <w:rPr>
+                <w:sz w:val="18"/>
+                <w:szCs w:val="18"/>
+                <w:lang w:val="en-IE"/>
+              </w:rPr>
+            </w:pPr>
+            <w:r>
+              <w:rPr>
+                <w:sz w:val="18"/>
+                <w:szCs w:val="18"/>
+                <w:lang w:val="en-IE"/>
+              </w:rPr>
+              <w:t>/cad/api/v0.1/variables/&lt;int:project_id&gt;</w:t>
+            </w:r>
+          </w:p>
+        </w:tc>
+        <w:tc>
+          <w:tcPr>
+            <w:tcW w:w="3485" w:type="dxa"/>
+          </w:tcPr>
+          <w:p>
+            <w:pPr>
+              <w:spacing w:line="240" w:lineRule="auto"/>
+              <w:rPr>
+                <w:sz w:val="18"/>
+                <w:szCs w:val="18"/>
+                <w:lang w:val="en-IE"/>
+              </w:rPr>
+            </w:pPr>
+          </w:p>
+        </w:tc>
+        <w:tc>
+          <w:tcPr>
+            <w:tcW w:w="1382" w:type="dxa"/>
+          </w:tcPr>
+          <w:p>
+            <w:pPr>
+              <w:spacing w:line="240" w:lineRule="auto"/>
+              <w:rPr>
+                <w:sz w:val="18"/>
+                <w:szCs w:val="18"/>
+                <w:lang w:val="en-IE"/>
+              </w:rPr>
+            </w:pPr>
+          </w:p>
+        </w:tc>
+        <w:tc>
+          <w:tcPr>
+            <w:tcW w:w="937" w:type="dxa"/>
+          </w:tcPr>
+          <w:p>
+            <w:pPr>
+              <w:spacing w:line="240" w:lineRule="auto"/>
+              <w:rPr>
+                <w:sz w:val="18"/>
+                <w:szCs w:val="18"/>
+                <w:lang w:val="en-IE"/>
+              </w:rPr>
+            </w:pPr>
+          </w:p>
+        </w:tc>
+      </w:tr>
+      <w:tr>
+        <w:trPr>
+          <w:trHeight w:val="392"/>
+        </w:trPr>
+        <w:tc>
+          <w:tcPr>
+            <w:tcW w:w="629" w:type="dxa"/>
+          </w:tcPr>
+          <w:p>
+            <w:pPr>
+              <w:spacing w:line="240" w:lineRule="auto"/>
+              <w:rPr>
+                <w:sz w:val="18"/>
+                <w:szCs w:val="18"/>
+                <w:lang w:val="en-IE"/>
+              </w:rPr>
+            </w:pPr>
+          </w:p>
+        </w:tc>
+        <w:tc>
+          <w:tcPr>
+            <w:tcW w:w="742" w:type="dxa"/>
+          </w:tcPr>
+          <w:p>
+            <w:pPr>
+              <w:spacing w:line="240" w:lineRule="auto"/>
+              <w:rPr>
+                <w:sz w:val="18"/>
+                <w:szCs w:val="18"/>
+                <w:lang w:val="en-IE"/>
+              </w:rPr>
+            </w:pPr>
+          </w:p>
+        </w:tc>
+        <w:tc>
+          <w:tcPr>
+            <w:tcW w:w="3508" w:type="dxa"/>
+          </w:tcPr>
+          <w:p>
+            <w:pPr>
+              <w:spacing w:line="240" w:lineRule="auto"/>
+              <w:rPr>
+                <w:sz w:val="18"/>
+                <w:szCs w:val="18"/>
+                <w:lang w:val="en-IE"/>
+              </w:rPr>
+            </w:pPr>
+            <w:r>
+              <w:rPr>
+                <w:sz w:val="18"/>
+                <w:szCs w:val="18"/>
+                <w:lang w:val="en-IE"/>
+              </w:rPr>
+              <w:t>/cad/api/v0.1/get_variable/&lt;int:project_id&gt;/&lt;string:var_name&gt;</w:t>
+            </w:r>
+          </w:p>
+        </w:tc>
+        <w:tc>
+          <w:tcPr>
+            <w:tcW w:w="3485" w:type="dxa"/>
+          </w:tcPr>
+          <w:p>
+            <w:pPr>
+              <w:spacing w:line="240" w:lineRule="auto"/>
+              <w:rPr>
+                <w:sz w:val="18"/>
+                <w:szCs w:val="18"/>
+                <w:lang w:val="en-IE"/>
+              </w:rPr>
+            </w:pPr>
+            <w:r>
+              <w:rPr>
+                <w:sz w:val="18"/>
+                <w:szCs w:val="18"/>
+                <w:lang w:val="en-IE"/>
+              </w:rPr>
+              <w:t>get a variable within a project by name</w:t>
+            </w:r>
+          </w:p>
+        </w:tc>
+        <w:tc>
+          <w:tcPr>
+            <w:tcW w:w="1382" w:type="dxa"/>
+          </w:tcPr>
+          <w:p>
+            <w:pPr>
+              <w:spacing w:line="240" w:lineRule="auto"/>
+              <w:rPr>
+                <w:sz w:val="18"/>
+                <w:szCs w:val="18"/>
+                <w:lang w:val="en-IE"/>
+              </w:rPr>
+            </w:pPr>
+          </w:p>
+        </w:tc>
+        <w:tc>
+          <w:tcPr>
+            <w:tcW w:w="937" w:type="dxa"/>
+          </w:tcPr>
+          <w:p>
+            <w:pPr>
+              <w:spacing w:line="240" w:lineRule="auto"/>
+              <w:rPr>
+                <w:sz w:val="18"/>
+                <w:szCs w:val="18"/>
+                <w:lang w:val="en-IE"/>
+              </w:rPr>
+            </w:pPr>
+          </w:p>
+        </w:tc>
+      </w:tr>
+      <w:tr>
+        <w:trPr>
+          <w:trHeight w:val="392"/>
+        </w:trPr>
+        <w:tc>
+          <w:tcPr>
+            <w:tcW w:w="629" w:type="dxa"/>
+          </w:tcPr>
+          <w:p>
+            <w:pPr>
+              <w:spacing w:line="240" w:lineRule="auto"/>
+              <w:rPr>
+                <w:sz w:val="18"/>
+                <w:szCs w:val="18"/>
+                <w:lang w:val="en-IE"/>
+              </w:rPr>
+            </w:pPr>
+          </w:p>
+        </w:tc>
+        <w:tc>
+          <w:tcPr>
+            <w:tcW w:w="742" w:type="dxa"/>
+          </w:tcPr>
+          <w:p>
+            <w:pPr>
+              <w:spacing w:line="240" w:lineRule="auto"/>
+              <w:rPr>
+                <w:sz w:val="18"/>
+                <w:szCs w:val="18"/>
+                <w:lang w:val="en-IE"/>
+              </w:rPr>
+            </w:pPr>
+          </w:p>
+        </w:tc>
+        <w:tc>
+          <w:tcPr>
+            <w:tcW w:w="3508" w:type="dxa"/>
+          </w:tcPr>
+          <w:p>
+            <w:pPr>
+              <w:spacing w:line="240" w:lineRule="auto"/>
+              <w:rPr>
+                <w:sz w:val="18"/>
+                <w:szCs w:val="18"/>
+                <w:lang w:val="en-IE"/>
+              </w:rPr>
+            </w:pPr>
+            <w:r>
+              <w:rPr>
+                <w:sz w:val="18"/>
+                <w:szCs w:val="18"/>
+                <w:lang w:val="en-IE"/>
+              </w:rPr>
+              <w:t>#delete variable here</w:t>
+            </w:r>
+            <w:bookmarkStart w:id="14" w:name="_GoBack"/>
+            <w:bookmarkEnd w:id="14"/>
+          </w:p>
+        </w:tc>
+        <w:tc>
+          <w:tcPr>
+            <w:tcW w:w="3485" w:type="dxa"/>
+          </w:tcPr>
+          <w:p>
+            <w:pPr>
+              <w:spacing w:line="240" w:lineRule="auto"/>
+              <w:rPr>
+                <w:sz w:val="18"/>
+                <w:szCs w:val="18"/>
+                <w:lang w:val="en-IE"/>
+              </w:rPr>
+            </w:pPr>
+          </w:p>
+        </w:tc>
+        <w:tc>
+          <w:tcPr>
+            <w:tcW w:w="1382" w:type="dxa"/>
+          </w:tcPr>
+          <w:p>
+            <w:pPr>
+              <w:spacing w:line="240" w:lineRule="auto"/>
+              <w:rPr>
+                <w:sz w:val="18"/>
+                <w:szCs w:val="18"/>
+                <w:lang w:val="en-IE"/>
+              </w:rPr>
+            </w:pPr>
+          </w:p>
+        </w:tc>
+        <w:tc>
+          <w:tcPr>
+            <w:tcW w:w="937" w:type="dxa"/>
+          </w:tcPr>
+          <w:p>
+            <w:pPr>
+              <w:spacing w:line="240" w:lineRule="auto"/>
+              <w:rPr>
+                <w:sz w:val="18"/>
+                <w:szCs w:val="18"/>
+                <w:lang w:val="en-IE"/>
+              </w:rPr>
+            </w:pPr>
+          </w:p>
+        </w:tc>
+      </w:tr>
+      <w:tr>
+        <w:trPr>
+          <w:trHeight w:val="392"/>
+        </w:trPr>
+        <w:tc>
+          <w:tcPr>
+            <w:tcW w:w="629" w:type="dxa"/>
+          </w:tcPr>
+          <w:p>
+            <w:pPr>
+              <w:spacing w:line="240" w:lineRule="auto"/>
+              <w:rPr>
+                <w:sz w:val="18"/>
+                <w:szCs w:val="18"/>
+                <w:lang w:val="en-IE"/>
+              </w:rPr>
+            </w:pPr>
+          </w:p>
+        </w:tc>
+        <w:tc>
+          <w:tcPr>
+            <w:tcW w:w="742" w:type="dxa"/>
+          </w:tcPr>
+          <w:p>
+            <w:pPr>
+              <w:spacing w:line="240" w:lineRule="auto"/>
+              <w:rPr>
+                <w:sz w:val="18"/>
+                <w:szCs w:val="18"/>
+                <w:lang w:val="en-IE"/>
+              </w:rPr>
+            </w:pPr>
+          </w:p>
+        </w:tc>
+        <w:tc>
+          <w:tcPr>
+            <w:tcW w:w="3508" w:type="dxa"/>
+          </w:tcPr>
+          <w:p>
+            <w:pPr>
+              <w:spacing w:line="240" w:lineRule="auto"/>
+              <w:rPr>
+                <w:sz w:val="18"/>
+                <w:szCs w:val="18"/>
+                <w:lang w:val="en-IE"/>
+              </w:rPr>
+            </w:pPr>
+          </w:p>
+        </w:tc>
+        <w:tc>
+          <w:tcPr>
+            <w:tcW w:w="3485" w:type="dxa"/>
+          </w:tcPr>
+          <w:p>
+            <w:pPr>
+              <w:spacing w:line="240" w:lineRule="auto"/>
+              <w:rPr>
+                <w:sz w:val="18"/>
+                <w:szCs w:val="18"/>
+                <w:lang w:val="en-IE"/>
+              </w:rPr>
+            </w:pPr>
+          </w:p>
+        </w:tc>
+        <w:tc>
+          <w:tcPr>
+            <w:tcW w:w="1382" w:type="dxa"/>
+          </w:tcPr>
+          <w:p>
+            <w:pPr>
+              <w:spacing w:line="240" w:lineRule="auto"/>
+              <w:rPr>
+                <w:sz w:val="18"/>
+                <w:szCs w:val="18"/>
+                <w:lang w:val="en-IE"/>
+              </w:rPr>
+            </w:pPr>
+          </w:p>
+        </w:tc>
+        <w:tc>
+          <w:tcPr>
+            <w:tcW w:w="937" w:type="dxa"/>
+          </w:tcPr>
+          <w:p>
+            <w:pPr>
+              <w:spacing w:line="240" w:lineRule="auto"/>
+              <w:rPr>
+                <w:sz w:val="18"/>
+                <w:szCs w:val="18"/>
+                <w:lang w:val="en-IE"/>
+              </w:rPr>
+            </w:pPr>
+          </w:p>
+        </w:tc>
+      </w:tr>
+    </w:tbl>
+    <w:p>
+      <w:pPr>
+        <w:rPr>
+          <w:lang w:val="en-IE"/>
+        </w:rPr>
+      </w:pPr>
+    </w:p>
+    <w:p>
+      <w:pPr>
         <w:pStyle w:val="Heading2"/>
         <w:rPr>
           <w:lang w:val="en-IE"/>
         </w:rPr>
       </w:pPr>
-      <w:bookmarkStart w:id="14" w:name="_Toc351559328"/>
-      <w:r>
-        <w:rPr>
-          <w:lang w:val="en-IE"/>
-        </w:rPr>
-        <w:t>Design and Architecture</w:t>
-      </w:r>
-      <w:bookmarkEnd w:id="14"/>
-    </w:p>
-    <w:p>
-      <w:pPr>
-        <w:rPr>
-          <w:lang w:val="en-IE"/>
-        </w:rPr>
-      </w:pPr>
-      <w:r>
-        <w:rPr>
-          <w:lang w:val="en-IE"/>
-        </w:rPr>
-        <w:t>Describe the design, system architecture and components used. Describe the main algorithms used in the project. (Note use standard mathematical notations if applicable).</w:t>
-      </w:r>
-    </w:p>
-    <w:p>
-      <w:pPr>
-        <w:rPr>
-          <w:lang w:val="en-IE"/>
-        </w:rPr>
-      </w:pPr>
-      <w:r>
-        <w:rPr>
-          <w:lang w:val="en-IE"/>
-        </w:rPr>
-        <w:t xml:space="preserve">An architecture diagram may be useful. In case of a distributed system, it may be useful to describe functions and/or data structures in each component separately. </w:t>
-      </w:r>
-      <w:r>
-        <w:rPr>
-          <w:lang w:val="en-IE"/>
-        </w:rPr>
-        <w:t xml:space="preserve"> </w:t>
+      <w:bookmarkStart w:id="15" w:name="_Toc351559329"/>
+      <w:r>
+        <w:rPr>
+          <w:lang w:val="en-IE"/>
+        </w:rPr>
+        <w:t>Implementation</w:t>
+      </w:r>
+      <w:bookmarkEnd w:id="15"/>
+    </w:p>
+    <w:p>
+      <w:pPr>
+        <w:rPr>
+          <w:lang w:val="en-IE"/>
+        </w:rPr>
+      </w:pPr>
+      <w:r>
+        <w:rPr>
+          <w:lang w:val="en-IE"/>
+        </w:rPr>
+        <w:t>Describe the main classes/functions used in the code</w:t>
+      </w:r>
+      <w:r>
+        <w:rPr>
+          <w:lang w:val="en-IE"/>
+        </w:rPr>
+        <w:t>. Consider to show and explain interesting code snippets where appropriate.</w:t>
       </w:r>
     </w:p>
     <w:p>
@@ -3332,32 +5203,26 @@
           <w:lang w:val="en-IE"/>
         </w:rPr>
       </w:pPr>
-      <w:bookmarkStart w:id="15" w:name="_Toc351559329"/>
-      <w:r>
-        <w:rPr>
-          <w:lang w:val="en-IE"/>
-        </w:rPr>
-        <w:t>Implementation</w:t>
-      </w:r>
-      <w:bookmarkEnd w:id="15"/>
-    </w:p>
-    <w:p>
-      <w:pPr>
-        <w:rPr>
-          <w:lang w:val="en-IE"/>
-        </w:rPr>
-      </w:pPr>
-      <w:r>
-        <w:rPr>
-          <w:lang w:val="en-IE"/>
-        </w:rPr>
-        <w:t>Describe the main classes/functions used in the code</w:t>
-      </w:r>
-      <w:r>
-        <w:rPr>
-          <w:lang w:val="en-IE"/>
-        </w:rPr>
-        <w:t>. Consider to show and explain interesting code snippets where appropriate.</w:t>
+      <w:bookmarkStart w:id="16" w:name="_Toc351559330"/>
+      <w:r>
+        <w:rPr>
+          <w:lang w:val="en-IE"/>
+        </w:rPr>
+        <w:t>Testing</w:t>
+      </w:r>
+      <w:bookmarkEnd w:id="16"/>
+    </w:p>
+    <w:p>
+      <w:pPr>
+        <w:rPr>
+          <w:lang w:val="en-IE"/>
+        </w:rPr>
+      </w:pPr>
+      <w:r>
+        <w:rPr>
+          <w:lang w:val="en-IE"/>
+        </w:rPr>
+        <w:t>Describe any testing tools, test plans and test specifications used in the project</w:t>
       </w:r>
     </w:p>
     <w:p>
@@ -3367,26 +5232,26 @@
           <w:lang w:val="en-IE"/>
         </w:rPr>
       </w:pPr>
-      <w:bookmarkStart w:id="16" w:name="_Toc351559330"/>
-      <w:r>
-        <w:rPr>
-          <w:lang w:val="en-IE"/>
-        </w:rPr>
-        <w:t>Testing</w:t>
-      </w:r>
-      <w:bookmarkEnd w:id="16"/>
-    </w:p>
-    <w:p>
-      <w:pPr>
-        <w:rPr>
-          <w:lang w:val="en-IE"/>
-        </w:rPr>
-      </w:pPr>
-      <w:r>
-        <w:rPr>
-          <w:lang w:val="en-IE"/>
-        </w:rPr>
-        <w:t>Describe any testing tools, test plans and test specifications used in the project</w:t>
+      <w:bookmarkStart w:id="17" w:name="_Toc351559331"/>
+      <w:r>
+        <w:rPr>
+          <w:lang w:val="en-IE"/>
+        </w:rPr>
+        <w:t>Graphical User Interface (GUI) Layout</w:t>
+      </w:r>
+      <w:bookmarkEnd w:id="17"/>
+    </w:p>
+    <w:p>
+      <w:pPr>
+        <w:rPr>
+          <w:lang w:val="en-IE"/>
+        </w:rPr>
+      </w:pPr>
+      <w:r>
+        <w:rPr>
+          <w:lang w:val="en-IE"/>
+        </w:rPr>
+        <w:t>Provide screenshots of key screens and explain.</w:t>
       </w:r>
     </w:p>
     <w:p>
@@ -3396,41 +5261,12 @@
           <w:lang w:val="en-IE"/>
         </w:rPr>
       </w:pPr>
-      <w:bookmarkStart w:id="17" w:name="_Toc351559331"/>
+      <w:bookmarkStart w:id="18" w:name="_Toc351559332"/>
       <w:r>
         <w:rPr>
           <w:lang w:val="en-IE"/>
         </w:rPr>
         <w:lastRenderedPageBreak/>
-        <w:t>Graphical User Interface (GUI) Layout</w:t>
-      </w:r>
-      <w:bookmarkEnd w:id="17"/>
-    </w:p>
-    <w:p>
-      <w:pPr>
-        <w:rPr>
-          <w:lang w:val="en-IE"/>
-        </w:rPr>
-      </w:pPr>
-      <w:r>
-        <w:rPr>
-          <w:lang w:val="en-IE"/>
-        </w:rPr>
-        <w:t>Provide screenshots of key screens and explain.</w:t>
-      </w:r>
-    </w:p>
-    <w:p>
-      <w:pPr>
-        <w:pStyle w:val="Heading2"/>
-        <w:rPr>
-          <w:lang w:val="en-IE"/>
-        </w:rPr>
-      </w:pPr>
-      <w:bookmarkStart w:id="18" w:name="_Toc351559332"/>
-      <w:r>
-        <w:rPr>
-          <w:lang w:val="en-IE"/>
-        </w:rPr>
         <w:t>Customer testing</w:t>
       </w:r>
       <w:bookmarkEnd w:id="18"/>
@@ -4946,7 +6782,7 @@
         <w:rFonts w:ascii="Times New Roman" w:hAnsi="Times New Roman"/>
         <w:noProof/>
       </w:rPr>
-      <w:t>- 3 -</w:t>
+      <w:t>- 12 -</w:t>
     </w:r>
     <w:r>
       <w:rPr>
@@ -5024,7 +6860,7 @@
 
 <file path=word/numbering.xml><?xml version="1.0" encoding="utf-8"?>
 <w:numbering xmlns:wpc="http://schemas.microsoft.com/office/word/2010/wordprocessingCanvas" xmlns:mc="http://schemas.openxmlformats.org/markup-compatibility/2006" xmlns:o="urn:schemas-microsoft-com:office:office" xmlns:r="http://schemas.openxmlformats.org/officeDocument/2006/relationships" xmlns:m="http://schemas.openxmlformats.org/officeDocument/2006/math" xmlns:v="urn:schemas-microsoft-com:vml" xmlns:wp14="http://schemas.microsoft.com/office/word/2010/wordprocessingDrawing" xmlns:wp="http://schemas.openxmlformats.org/drawingml/2006/wordprocessingDrawing" xmlns:w10="urn:schemas-microsoft-com:office:word" xmlns:w="http://schemas.openxmlformats.org/wordprocessingml/2006/main" xmlns:w14="http://schemas.microsoft.com/office/word/2010/wordml" xmlns:w15="http://schemas.microsoft.com/office/word/2012/wordml" xmlns:wpg="http://schemas.microsoft.com/office/word/2010/wordprocessingGroup" xmlns:wpi="http://schemas.microsoft.com/office/word/2010/wordprocessingInk" xmlns:wne="http://schemas.microsoft.com/office/word/2006/wordml" xmlns:wps="http://schemas.microsoft.com/office/word/2010/wordprocessingShape" mc:Ignorable="w14 w15 wp14">
-  <w:abstractNum w:abstractNumId="0">
+  <w:abstractNum w:abstractNumId="0" w15:restartNumberingAfterBreak="0">
     <w:nsid w:val="05C62DB8"/>
     <w:multiLevelType w:val="hybridMultilevel"/>
     <w:tmpl w:val="D714A178"/>
@@ -5163,7 +6999,7 @@
       </w:rPr>
     </w:lvl>
   </w:abstractNum>
-  <w:abstractNum w:abstractNumId="1">
+  <w:abstractNum w:abstractNumId="1" w15:restartNumberingAfterBreak="0">
     <w:nsid w:val="1600310E"/>
     <w:multiLevelType w:val="multilevel"/>
     <w:tmpl w:val="AC445EC4"/>
@@ -5276,7 +7112,7 @@
       </w:pPr>
     </w:lvl>
   </w:abstractNum>
-  <w:abstractNum w:abstractNumId="2">
+  <w:abstractNum w:abstractNumId="2" w15:restartNumberingAfterBreak="0">
     <w:nsid w:val="1BC50C9D"/>
     <w:multiLevelType w:val="hybridMultilevel"/>
     <w:tmpl w:val="F6407550"/>
@@ -5388,7 +7224,7 @@
       </w:rPr>
     </w:lvl>
   </w:abstractNum>
-  <w:abstractNum w:abstractNumId="3">
+  <w:abstractNum w:abstractNumId="3" w15:restartNumberingAfterBreak="0">
     <w:nsid w:val="2FA9339B"/>
     <w:multiLevelType w:val="hybridMultilevel"/>
     <w:tmpl w:val="12B06988"/>
@@ -5528,7 +7364,7 @@
       </w:rPr>
     </w:lvl>
   </w:abstractNum>
-  <w:abstractNum w:abstractNumId="4">
+  <w:abstractNum w:abstractNumId="4" w15:restartNumberingAfterBreak="0">
     <w:nsid w:val="52612530"/>
     <w:multiLevelType w:val="hybridMultilevel"/>
     <w:tmpl w:val="976A2A8C"/>
@@ -5644,7 +7480,7 @@
       </w:pPr>
     </w:lvl>
   </w:abstractNum>
-  <w:abstractNum w:abstractNumId="5">
+  <w:abstractNum w:abstractNumId="5" w15:restartNumberingAfterBreak="0">
     <w:nsid w:val="6C3A296C"/>
     <w:multiLevelType w:val="multilevel"/>
     <w:tmpl w:val="76623056"/>
@@ -5760,7 +7596,7 @@
       </w:pPr>
     </w:lvl>
   </w:abstractNum>
-  <w:abstractNum w:abstractNumId="6">
+  <w:abstractNum w:abstractNumId="6" w15:restartNumberingAfterBreak="0">
     <w:nsid w:val="7D9C13AF"/>
     <w:multiLevelType w:val="hybridMultilevel"/>
     <w:tmpl w:val="336625B0"/>
@@ -5900,7 +7736,7 @@
       </w:rPr>
     </w:lvl>
   </w:abstractNum>
-  <w:abstractNum w:abstractNumId="7">
+  <w:abstractNum w:abstractNumId="7" w15:restartNumberingAfterBreak="0">
     <w:nsid w:val="7DBA2E68"/>
     <w:multiLevelType w:val="multilevel"/>
     <w:tmpl w:val="18090025"/>
@@ -6763,15 +8599,7 @@
     <w:name w:val="Table Grid"/>
     <w:basedOn w:val="TableNormal"/>
     <w:rsid w:val="007A3709"/>
-    <w:tblPr>
-      <w:tblInd w:w="0" w:type="dxa"/>
-      <w:tblCellMar>
-        <w:top w:w="0" w:type="dxa"/>
-        <w:left w:w="108" w:type="dxa"/>
-        <w:bottom w:w="0" w:type="dxa"/>
-        <w:right w:w="108" w:type="dxa"/>
-      </w:tblCellMar>
-    </w:tblPr>
+    <w:tblPr/>
   </w:style>
   <w:style w:type="paragraph" w:customStyle="1" w:styleId="Milestone">
     <w:name w:val="Milestone"/>
@@ -7280,7 +9108,7 @@
 </file>
 
 <file path=customXml/itemProps1.xml><?xml version="1.0" encoding="utf-8"?>
-<ds:datastoreItem xmlns:ds="http://schemas.openxmlformats.org/officeDocument/2006/customXml" ds:itemID="{58B445AD-B18C-4208-BC83-D1CDA8883805}">
+<ds:datastoreItem xmlns:ds="http://schemas.openxmlformats.org/officeDocument/2006/customXml" ds:itemID="{9722A838-C420-4A07-BC4A-666B05B9E3C7}">
   <ds:schemaRefs>
     <ds:schemaRef ds:uri="http://schemas.openxmlformats.org/officeDocument/2006/bibliography"/>
   </ds:schemaRefs>

</xml_diff>

<commit_message>
client tested with adding and editing data on the server, presentaion added, tweaks done in macro feature, filename of macrofeature chenged (space removed
</commit_message>
<xml_diff>
--- a/doc/Cad Cloud Project Technical Report.docx
+++ b/doc/Cad Cloud Project Technical Report.docx
@@ -383,7 +383,7 @@
         </w:rPr>
         <w:fldChar w:fldCharType="separate"/>
       </w:r>
-      <w:hyperlink w:anchor="_Toc437352595" w:history="1">
+      <w:hyperlink w:anchor="_Toc437355148" w:history="1">
         <w:r>
           <w:rPr>
             <w:rStyle w:val="Hipercze"/>
@@ -411,7 +411,7 @@
             <w:noProof/>
             <w:webHidden/>
           </w:rPr>
-          <w:instrText xml:space="preserve"> PAGEREF _Toc437352595 \h </w:instrText>
+          <w:instrText xml:space="preserve"> PAGEREF _Toc437355148 \h </w:instrText>
         </w:r>
         <w:r>
           <w:rPr>
@@ -457,7 +457,7 @@
           <w:lang w:val="pl-PL" w:eastAsia="pl-PL"/>
         </w:rPr>
       </w:pPr>
-      <w:hyperlink w:anchor="_Toc437352596" w:history="1">
+      <w:hyperlink w:anchor="_Toc437355149" w:history="1">
         <w:r>
           <w:rPr>
             <w:rStyle w:val="Hipercze"/>
@@ -503,7 +503,7 @@
             <w:noProof/>
             <w:webHidden/>
           </w:rPr>
-          <w:instrText xml:space="preserve"> PAGEREF _Toc437352596 \h </w:instrText>
+          <w:instrText xml:space="preserve"> PAGEREF _Toc437355149 \h </w:instrText>
         </w:r>
         <w:r>
           <w:rPr>
@@ -545,7 +545,7 @@
           <w:lang w:val="pl-PL" w:eastAsia="pl-PL"/>
         </w:rPr>
       </w:pPr>
-      <w:hyperlink w:anchor="_Toc437352597" w:history="1">
+      <w:hyperlink w:anchor="_Toc437355150" w:history="1">
         <w:r>
           <w:rPr>
             <w:rStyle w:val="Hipercze"/>
@@ -591,7 +591,7 @@
             <w:noProof/>
             <w:webHidden/>
           </w:rPr>
-          <w:instrText xml:space="preserve"> PAGEREF _Toc437352597 \h </w:instrText>
+          <w:instrText xml:space="preserve"> PAGEREF _Toc437355150 \h </w:instrText>
         </w:r>
         <w:r>
           <w:rPr>
@@ -633,7 +633,7 @@
           <w:lang w:val="pl-PL" w:eastAsia="pl-PL"/>
         </w:rPr>
       </w:pPr>
-      <w:hyperlink w:anchor="_Toc437352598" w:history="1">
+      <w:hyperlink w:anchor="_Toc437355151" w:history="1">
         <w:r>
           <w:rPr>
             <w:rStyle w:val="Hipercze"/>
@@ -679,7 +679,7 @@
             <w:noProof/>
             <w:webHidden/>
           </w:rPr>
-          <w:instrText xml:space="preserve"> PAGEREF _Toc437352598 \h </w:instrText>
+          <w:instrText xml:space="preserve"> PAGEREF _Toc437355151 \h </w:instrText>
         </w:r>
         <w:r>
           <w:rPr>
@@ -721,7 +721,7 @@
           <w:lang w:val="pl-PL" w:eastAsia="pl-PL"/>
         </w:rPr>
       </w:pPr>
-      <w:hyperlink w:anchor="_Toc437352599" w:history="1">
+      <w:hyperlink w:anchor="_Toc437355152" w:history="1">
         <w:r>
           <w:rPr>
             <w:rStyle w:val="Hipercze"/>
@@ -767,7 +767,7 @@
             <w:noProof/>
             <w:webHidden/>
           </w:rPr>
-          <w:instrText xml:space="preserve"> PAGEREF _Toc437352599 \h </w:instrText>
+          <w:instrText xml:space="preserve"> PAGEREF _Toc437355152 \h </w:instrText>
         </w:r>
         <w:r>
           <w:rPr>
@@ -809,7 +809,7 @@
           <w:lang w:val="pl-PL" w:eastAsia="pl-PL"/>
         </w:rPr>
       </w:pPr>
-      <w:hyperlink w:anchor="_Toc437352600" w:history="1">
+      <w:hyperlink w:anchor="_Toc437355153" w:history="1">
         <w:r>
           <w:rPr>
             <w:rStyle w:val="Hipercze"/>
@@ -855,7 +855,7 @@
             <w:noProof/>
             <w:webHidden/>
           </w:rPr>
-          <w:instrText xml:space="preserve"> PAGEREF _Toc437352600 \h </w:instrText>
+          <w:instrText xml:space="preserve"> PAGEREF _Toc437355153 \h </w:instrText>
         </w:r>
         <w:r>
           <w:rPr>
@@ -901,7 +901,7 @@
           <w:lang w:val="pl-PL" w:eastAsia="pl-PL"/>
         </w:rPr>
       </w:pPr>
-      <w:hyperlink w:anchor="_Toc437352601" w:history="1">
+      <w:hyperlink w:anchor="_Toc437355154" w:history="1">
         <w:r>
           <w:rPr>
             <w:rStyle w:val="Hipercze"/>
@@ -947,7 +947,7 @@
             <w:noProof/>
             <w:webHidden/>
           </w:rPr>
-          <w:instrText xml:space="preserve"> PAGEREF _Toc437352601 \h </w:instrText>
+          <w:instrText xml:space="preserve"> PAGEREF _Toc437355154 \h </w:instrText>
         </w:r>
         <w:r>
           <w:rPr>
@@ -989,7 +989,7 @@
           <w:lang w:val="pl-PL" w:eastAsia="pl-PL"/>
         </w:rPr>
       </w:pPr>
-      <w:hyperlink w:anchor="_Toc437352602" w:history="1">
+      <w:hyperlink w:anchor="_Toc437355155" w:history="1">
         <w:r>
           <w:rPr>
             <w:rStyle w:val="Hipercze"/>
@@ -1035,7 +1035,7 @@
             <w:noProof/>
             <w:webHidden/>
           </w:rPr>
-          <w:instrText xml:space="preserve"> PAGEREF _Toc437352602 \h </w:instrText>
+          <w:instrText xml:space="preserve"> PAGEREF _Toc437355155 \h </w:instrText>
         </w:r>
         <w:r>
           <w:rPr>
@@ -1077,7 +1077,7 @@
           <w:lang w:val="pl-PL" w:eastAsia="pl-PL"/>
         </w:rPr>
       </w:pPr>
-      <w:hyperlink w:anchor="_Toc437352603" w:history="1">
+      <w:hyperlink w:anchor="_Toc437355156" w:history="1">
         <w:r>
           <w:rPr>
             <w:rStyle w:val="Hipercze"/>
@@ -1123,7 +1123,7 @@
             <w:noProof/>
             <w:webHidden/>
           </w:rPr>
-          <w:instrText xml:space="preserve"> PAGEREF _Toc437352603 \h </w:instrText>
+          <w:instrText xml:space="preserve"> PAGEREF _Toc437355156 \h </w:instrText>
         </w:r>
         <w:r>
           <w:rPr>
@@ -1165,7 +1165,7 @@
           <w:lang w:val="pl-PL" w:eastAsia="pl-PL"/>
         </w:rPr>
       </w:pPr>
-      <w:hyperlink w:anchor="_Toc437352604" w:history="1">
+      <w:hyperlink w:anchor="_Toc437355157" w:history="1">
         <w:r>
           <w:rPr>
             <w:rStyle w:val="Hipercze"/>
@@ -1211,7 +1211,7 @@
             <w:noProof/>
             <w:webHidden/>
           </w:rPr>
-          <w:instrText xml:space="preserve"> PAGEREF _Toc437352604 \h </w:instrText>
+          <w:instrText xml:space="preserve"> PAGEREF _Toc437355157 \h </w:instrText>
         </w:r>
         <w:r>
           <w:rPr>
@@ -1253,7 +1253,7 @@
           <w:lang w:val="pl-PL" w:eastAsia="pl-PL"/>
         </w:rPr>
       </w:pPr>
-      <w:hyperlink w:anchor="_Toc437352605" w:history="1">
+      <w:hyperlink w:anchor="_Toc437355158" w:history="1">
         <w:r>
           <w:rPr>
             <w:rStyle w:val="Hipercze"/>
@@ -1299,7 +1299,7 @@
             <w:noProof/>
             <w:webHidden/>
           </w:rPr>
-          <w:instrText xml:space="preserve"> PAGEREF _Toc437352605 \h </w:instrText>
+          <w:instrText xml:space="preserve"> PAGEREF _Toc437355158 \h </w:instrText>
         </w:r>
         <w:r>
           <w:rPr>
@@ -1341,7 +1341,7 @@
           <w:lang w:val="pl-PL" w:eastAsia="pl-PL"/>
         </w:rPr>
       </w:pPr>
-      <w:hyperlink w:anchor="_Toc437352606" w:history="1">
+      <w:hyperlink w:anchor="_Toc437355159" w:history="1">
         <w:r>
           <w:rPr>
             <w:rStyle w:val="Hipercze"/>
@@ -1387,7 +1387,7 @@
             <w:noProof/>
             <w:webHidden/>
           </w:rPr>
-          <w:instrText xml:space="preserve"> PAGEREF _Toc437352606 \h </w:instrText>
+          <w:instrText xml:space="preserve"> PAGEREF _Toc437355159 \h </w:instrText>
         </w:r>
         <w:r>
           <w:rPr>
@@ -1429,7 +1429,7 @@
           <w:lang w:val="pl-PL" w:eastAsia="pl-PL"/>
         </w:rPr>
       </w:pPr>
-      <w:hyperlink w:anchor="_Toc437352607" w:history="1">
+      <w:hyperlink w:anchor="_Toc437355160" w:history="1">
         <w:r>
           <w:rPr>
             <w:rStyle w:val="Hipercze"/>
@@ -1475,7 +1475,7 @@
             <w:noProof/>
             <w:webHidden/>
           </w:rPr>
-          <w:instrText xml:space="preserve"> PAGEREF _Toc437352607 \h </w:instrText>
+          <w:instrText xml:space="preserve"> PAGEREF _Toc437355160 \h </w:instrText>
         </w:r>
         <w:r>
           <w:rPr>
@@ -1517,7 +1517,7 @@
           <w:lang w:val="pl-PL" w:eastAsia="pl-PL"/>
         </w:rPr>
       </w:pPr>
-      <w:hyperlink w:anchor="_Toc437352608" w:history="1">
+      <w:hyperlink w:anchor="_Toc437355161" w:history="1">
         <w:r>
           <w:rPr>
             <w:rStyle w:val="Hipercze"/>
@@ -1563,7 +1563,7 @@
             <w:noProof/>
             <w:webHidden/>
           </w:rPr>
-          <w:instrText xml:space="preserve"> PAGEREF _Toc437352608 \h </w:instrText>
+          <w:instrText xml:space="preserve"> PAGEREF _Toc437355161 \h </w:instrText>
         </w:r>
         <w:r>
           <w:rPr>
@@ -1605,7 +1605,7 @@
           <w:lang w:val="pl-PL" w:eastAsia="pl-PL"/>
         </w:rPr>
       </w:pPr>
-      <w:hyperlink w:anchor="_Toc437352609" w:history="1">
+      <w:hyperlink w:anchor="_Toc437355162" w:history="1">
         <w:r>
           <w:rPr>
             <w:rStyle w:val="Hipercze"/>
@@ -1651,7 +1651,7 @@
             <w:noProof/>
             <w:webHidden/>
           </w:rPr>
-          <w:instrText xml:space="preserve"> PAGEREF _Toc437352609 \h </w:instrText>
+          <w:instrText xml:space="preserve"> PAGEREF _Toc437355162 \h </w:instrText>
         </w:r>
         <w:r>
           <w:rPr>
@@ -1693,7 +1693,7 @@
           <w:lang w:val="pl-PL" w:eastAsia="pl-PL"/>
         </w:rPr>
       </w:pPr>
-      <w:hyperlink w:anchor="_Toc437352610" w:history="1">
+      <w:hyperlink w:anchor="_Toc437355163" w:history="1">
         <w:r>
           <w:rPr>
             <w:rStyle w:val="Hipercze"/>
@@ -1739,7 +1739,7 @@
             <w:noProof/>
             <w:webHidden/>
           </w:rPr>
-          <w:instrText xml:space="preserve"> PAGEREF _Toc437352610 \h </w:instrText>
+          <w:instrText xml:space="preserve"> PAGEREF _Toc437355163 \h </w:instrText>
         </w:r>
         <w:r>
           <w:rPr>
@@ -1781,7 +1781,7 @@
           <w:lang w:val="pl-PL" w:eastAsia="pl-PL"/>
         </w:rPr>
       </w:pPr>
-      <w:hyperlink w:anchor="_Toc437352611" w:history="1">
+      <w:hyperlink w:anchor="_Toc437355164" w:history="1">
         <w:r>
           <w:rPr>
             <w:rStyle w:val="Hipercze"/>
@@ -1827,7 +1827,7 @@
             <w:noProof/>
             <w:webHidden/>
           </w:rPr>
-          <w:instrText xml:space="preserve"> PAGEREF _Toc437352611 \h </w:instrText>
+          <w:instrText xml:space="preserve"> PAGEREF _Toc437355164 \h </w:instrText>
         </w:r>
         <w:r>
           <w:rPr>
@@ -1869,7 +1869,7 @@
           <w:lang w:val="pl-PL" w:eastAsia="pl-PL"/>
         </w:rPr>
       </w:pPr>
-      <w:hyperlink w:anchor="_Toc437352612" w:history="1">
+      <w:hyperlink w:anchor="_Toc437355165" w:history="1">
         <w:r>
           <w:rPr>
             <w:rStyle w:val="Hipercze"/>
@@ -1915,7 +1915,7 @@
             <w:noProof/>
             <w:webHidden/>
           </w:rPr>
-          <w:instrText xml:space="preserve"> PAGEREF _Toc437352612 \h </w:instrText>
+          <w:instrText xml:space="preserve"> PAGEREF _Toc437355165 \h </w:instrText>
         </w:r>
         <w:r>
           <w:rPr>
@@ -1957,7 +1957,7 @@
           <w:lang w:val="pl-PL" w:eastAsia="pl-PL"/>
         </w:rPr>
       </w:pPr>
-      <w:hyperlink w:anchor="_Toc437352613" w:history="1">
+      <w:hyperlink w:anchor="_Toc437355166" w:history="1">
         <w:r>
           <w:rPr>
             <w:rStyle w:val="Hipercze"/>
@@ -2003,7 +2003,7 @@
             <w:noProof/>
             <w:webHidden/>
           </w:rPr>
-          <w:instrText xml:space="preserve"> PAGEREF _Toc437352613 \h </w:instrText>
+          <w:instrText xml:space="preserve"> PAGEREF _Toc437355166 \h </w:instrText>
         </w:r>
         <w:r>
           <w:rPr>
@@ -2045,7 +2045,7 @@
           <w:lang w:val="pl-PL" w:eastAsia="pl-PL"/>
         </w:rPr>
       </w:pPr>
-      <w:hyperlink w:anchor="_Toc437352614" w:history="1">
+      <w:hyperlink w:anchor="_Toc437355167" w:history="1">
         <w:r>
           <w:rPr>
             <w:rStyle w:val="Hipercze"/>
@@ -2091,7 +2091,7 @@
             <w:noProof/>
             <w:webHidden/>
           </w:rPr>
-          <w:instrText xml:space="preserve"> PAGEREF _Toc437352614 \h </w:instrText>
+          <w:instrText xml:space="preserve"> PAGEREF _Toc437355167 \h </w:instrText>
         </w:r>
         <w:r>
           <w:rPr>
@@ -2133,7 +2133,7 @@
           <w:lang w:val="pl-PL" w:eastAsia="pl-PL"/>
         </w:rPr>
       </w:pPr>
-      <w:hyperlink w:anchor="_Toc437352615" w:history="1">
+      <w:hyperlink w:anchor="_Toc437355168" w:history="1">
         <w:r>
           <w:rPr>
             <w:rStyle w:val="Hipercze"/>
@@ -2179,7 +2179,7 @@
             <w:noProof/>
             <w:webHidden/>
           </w:rPr>
-          <w:instrText xml:space="preserve"> PAGEREF _Toc437352615 \h </w:instrText>
+          <w:instrText xml:space="preserve"> PAGEREF _Toc437355168 \h </w:instrText>
         </w:r>
         <w:r>
           <w:rPr>
@@ -2225,7 +2225,7 @@
           <w:lang w:val="pl-PL" w:eastAsia="pl-PL"/>
         </w:rPr>
       </w:pPr>
-      <w:hyperlink w:anchor="_Toc437352616" w:history="1">
+      <w:hyperlink w:anchor="_Toc437355169" w:history="1">
         <w:r>
           <w:rPr>
             <w:rStyle w:val="Hipercze"/>
@@ -2271,7 +2271,7 @@
             <w:noProof/>
             <w:webHidden/>
           </w:rPr>
-          <w:instrText xml:space="preserve"> PAGEREF _Toc437352616 \h </w:instrText>
+          <w:instrText xml:space="preserve"> PAGEREF _Toc437355169 \h </w:instrText>
         </w:r>
         <w:r>
           <w:rPr>
@@ -2317,7 +2317,7 @@
           <w:lang w:val="pl-PL" w:eastAsia="pl-PL"/>
         </w:rPr>
       </w:pPr>
-      <w:hyperlink w:anchor="_Toc437352617" w:history="1">
+      <w:hyperlink w:anchor="_Toc437355170" w:history="1">
         <w:r>
           <w:rPr>
             <w:rStyle w:val="Hipercze"/>
@@ -2363,7 +2363,7 @@
             <w:noProof/>
             <w:webHidden/>
           </w:rPr>
-          <w:instrText xml:space="preserve"> PAGEREF _Toc437352617 \h </w:instrText>
+          <w:instrText xml:space="preserve"> PAGEREF _Toc437355170 \h </w:instrText>
         </w:r>
         <w:r>
           <w:rPr>
@@ -2409,7 +2409,7 @@
           <w:lang w:val="pl-PL" w:eastAsia="pl-PL"/>
         </w:rPr>
       </w:pPr>
-      <w:hyperlink w:anchor="_Toc437352618" w:history="1">
+      <w:hyperlink w:anchor="_Toc437355171" w:history="1">
         <w:r>
           <w:rPr>
             <w:rStyle w:val="Hipercze"/>
@@ -2453,7 +2453,7 @@
             <w:noProof/>
             <w:webHidden/>
           </w:rPr>
-          <w:instrText xml:space="preserve"> PAGEREF _Toc437352618 \h </w:instrText>
+          <w:instrText xml:space="preserve"> PAGEREF _Toc437355171 \h </w:instrText>
         </w:r>
         <w:r>
           <w:rPr>
@@ -2499,7 +2499,7 @@
           <w:lang w:val="pl-PL" w:eastAsia="pl-PL"/>
         </w:rPr>
       </w:pPr>
-      <w:hyperlink w:anchor="_Toc437352619" w:history="1">
+      <w:hyperlink w:anchor="_Toc437355172" w:history="1">
         <w:r>
           <w:rPr>
             <w:rStyle w:val="Hipercze"/>
@@ -2545,7 +2545,7 @@
             <w:noProof/>
             <w:webHidden/>
           </w:rPr>
-          <w:instrText xml:space="preserve"> PAGEREF _Toc437352619 \h </w:instrText>
+          <w:instrText xml:space="preserve"> PAGEREF _Toc437355172 \h </w:instrText>
         </w:r>
         <w:r>
           <w:rPr>
@@ -2587,7 +2587,7 @@
           <w:lang w:val="pl-PL" w:eastAsia="pl-PL"/>
         </w:rPr>
       </w:pPr>
-      <w:hyperlink w:anchor="_Toc437352620" w:history="1">
+      <w:hyperlink w:anchor="_Toc437355173" w:history="1">
         <w:r>
           <w:rPr>
             <w:rStyle w:val="Hipercze"/>
@@ -2633,7 +2633,7 @@
             <w:noProof/>
             <w:webHidden/>
           </w:rPr>
-          <w:instrText xml:space="preserve"> PAGEREF _Toc437352620 \h </w:instrText>
+          <w:instrText xml:space="preserve"> PAGEREF _Toc437355173 \h </w:instrText>
         </w:r>
         <w:r>
           <w:rPr>
@@ -2675,7 +2675,7 @@
           <w:lang w:val="pl-PL" w:eastAsia="pl-PL"/>
         </w:rPr>
       </w:pPr>
-      <w:hyperlink w:anchor="_Toc437352621" w:history="1">
+      <w:hyperlink w:anchor="_Toc437355174" w:history="1">
         <w:r>
           <w:rPr>
             <w:rStyle w:val="Hipercze"/>
@@ -2721,7 +2721,7 @@
             <w:noProof/>
             <w:webHidden/>
           </w:rPr>
-          <w:instrText xml:space="preserve"> PAGEREF _Toc437352621 \h </w:instrText>
+          <w:instrText xml:space="preserve"> PAGEREF _Toc437355174 \h </w:instrText>
         </w:r>
         <w:r>
           <w:rPr>
@@ -2763,7 +2763,7 @@
           <w:lang w:val="pl-PL" w:eastAsia="pl-PL"/>
         </w:rPr>
       </w:pPr>
-      <w:hyperlink w:anchor="_Toc437352622" w:history="1">
+      <w:hyperlink w:anchor="_Toc437355175" w:history="1">
         <w:r>
           <w:rPr>
             <w:rStyle w:val="Hipercze"/>
@@ -2809,7 +2809,7 @@
             <w:noProof/>
             <w:webHidden/>
           </w:rPr>
-          <w:instrText xml:space="preserve"> PAGEREF _Toc437352622 \h </w:instrText>
+          <w:instrText xml:space="preserve"> PAGEREF _Toc437355175 \h </w:instrText>
         </w:r>
         <w:r>
           <w:rPr>
@@ -2851,7 +2851,7 @@
           <w:lang w:val="pl-PL" w:eastAsia="pl-PL"/>
         </w:rPr>
       </w:pPr>
-      <w:hyperlink w:anchor="_Toc437352623" w:history="1">
+      <w:hyperlink w:anchor="_Toc437355176" w:history="1">
         <w:r>
           <w:rPr>
             <w:rStyle w:val="Hipercze"/>
@@ -2897,7 +2897,7 @@
             <w:noProof/>
             <w:webHidden/>
           </w:rPr>
-          <w:instrText xml:space="preserve"> PAGEREF _Toc437352623 \h </w:instrText>
+          <w:instrText xml:space="preserve"> PAGEREF _Toc437355176 \h </w:instrText>
         </w:r>
         <w:r>
           <w:rPr>
@@ -2946,7 +2946,7 @@
         <w:lastRenderedPageBreak/>
         <w:fldChar w:fldCharType="end"/>
       </w:r>
-      <w:bookmarkStart w:id="0" w:name="_Toc437352595"/>
+      <w:bookmarkStart w:id="0" w:name="_Toc437355148"/>
       <w:r>
         <w:rPr>
           <w:lang w:val="en-IE"/>
@@ -3133,7 +3133,7 @@
           <w:lang w:val="en-IE"/>
         </w:rPr>
       </w:pPr>
-      <w:bookmarkStart w:id="1" w:name="_Toc437352596"/>
+      <w:bookmarkStart w:id="1" w:name="_Toc437355149"/>
       <w:r>
         <w:rPr>
           <w:lang w:val="en-IE"/>
@@ -3150,7 +3150,7 @@
           <w:lang w:val="en-IE"/>
         </w:rPr>
       </w:pPr>
-      <w:bookmarkStart w:id="2" w:name="_Toc437352597"/>
+      <w:bookmarkStart w:id="2" w:name="_Toc437355150"/>
       <w:r>
         <w:rPr>
           <w:lang w:val="en-IE"/>
@@ -3205,7 +3205,7 @@
           <w:lang w:val="en-IE"/>
         </w:rPr>
       </w:pPr>
-      <w:bookmarkStart w:id="3" w:name="_Toc437352598"/>
+      <w:bookmarkStart w:id="3" w:name="_Toc437355151"/>
       <w:r>
         <w:rPr>
           <w:lang w:val="en-IE"/>
@@ -3364,7 +3364,19 @@
         <w:rPr>
           <w:lang w:val="fr-FR"/>
         </w:rPr>
-        <w:t xml:space="preserve"> or will be inserted only on user request.</w:t>
+        <w:t xml:space="preserve"> or will be </w:t>
+      </w:r>
+      <w:r>
+        <w:rPr>
+          <w:lang w:val="fr-FR"/>
+        </w:rPr>
+        <w:t>refreshed</w:t>
+      </w:r>
+      <w:r>
+        <w:rPr>
+          <w:lang w:val="fr-FR"/>
+        </w:rPr>
+        <w:t xml:space="preserve"> only on user request.</w:t>
       </w:r>
     </w:p>
     <w:p>
@@ -3374,7 +3386,7 @@
           <w:lang w:val="en-IE"/>
         </w:rPr>
       </w:pPr>
-      <w:bookmarkStart w:id="4" w:name="_Toc437352599"/>
+      <w:bookmarkStart w:id="4" w:name="_Toc437355152"/>
       <w:r>
         <w:rPr>
           <w:lang w:val="en-IE"/>
@@ -3677,41 +3689,12 @@
     </w:p>
     <w:p>
       <w:pPr>
-        <w:pStyle w:val="Nagwek2"/>
-        <w:rPr>
-          <w:lang w:val="en-IE"/>
-        </w:rPr>
-      </w:pPr>
-      <w:bookmarkStart w:id="5" w:name="_Toc437352600"/>
-      <w:r>
-        <w:rPr>
-          <w:lang w:val="en-IE"/>
-        </w:rPr>
-        <w:t>Structure</w:t>
-      </w:r>
-      <w:bookmarkEnd w:id="5"/>
-    </w:p>
-    <w:p>
-      <w:pPr>
-        <w:rPr>
-          <w:lang w:val="en-IE"/>
-        </w:rPr>
-      </w:pPr>
-      <w:r>
-        <w:rPr>
-          <w:lang w:val="en-IE"/>
-        </w:rPr>
-        <w:t>Brief overview of each chapter</w:t>
-      </w:r>
-    </w:p>
-    <w:p>
-      <w:pPr>
         <w:pStyle w:val="Nagwek1"/>
         <w:rPr>
           <w:lang w:val="en-IE"/>
         </w:rPr>
       </w:pPr>
-      <w:bookmarkStart w:id="6" w:name="_Toc437352601"/>
+      <w:bookmarkStart w:id="5" w:name="_Toc437355154"/>
       <w:r>
         <w:rPr>
           <w:lang w:val="en-IE"/>
@@ -3719,6 +3702,32 @@
         <w:lastRenderedPageBreak/>
         <w:t>System</w:t>
       </w:r>
+      <w:bookmarkEnd w:id="5"/>
+    </w:p>
+    <w:p>
+      <w:pPr>
+        <w:rPr>
+          <w:lang w:val="en-IE"/>
+        </w:rPr>
+      </w:pPr>
+      <w:r>
+        <w:t>The system must release CAD designer from importing static data from external sources and provide tool to share data online between different systems.</w:t>
+      </w:r>
+    </w:p>
+    <w:p>
+      <w:pPr>
+        <w:pStyle w:val="Nagwek2"/>
+        <w:rPr>
+          <w:lang w:val="en-IE"/>
+        </w:rPr>
+      </w:pPr>
+      <w:bookmarkStart w:id="6" w:name="_Toc437355155"/>
+      <w:r>
+        <w:rPr>
+          <w:lang w:val="en-IE"/>
+        </w:rPr>
+        <w:t>Requirements</w:t>
+      </w:r>
       <w:bookmarkEnd w:id="6"/>
     </w:p>
     <w:p>
@@ -3728,56 +3737,30 @@
         </w:rPr>
       </w:pPr>
       <w:r>
-        <w:t>The system must release CAD designer from importing static data from external sources and provide tool to share data online between different systems.</w:t>
-      </w:r>
-    </w:p>
-    <w:p>
-      <w:pPr>
-        <w:pStyle w:val="Nagwek2"/>
-        <w:rPr>
-          <w:lang w:val="en-IE"/>
-        </w:rPr>
-      </w:pPr>
-      <w:bookmarkStart w:id="7" w:name="_Toc437352602"/>
-      <w:r>
-        <w:rPr>
-          <w:lang w:val="en-IE"/>
-        </w:rPr>
-        <w:t>Requirements</w:t>
+        <w:t>The basic requirement for the system is to be easy to use and transparent for the designer. It means that custom CC feature would be inserted into the tree view like any other objects. This CC feature would be easily configurable (server instance and login details must be provided, than available resources of the server must be presented for the user)</w:t>
+      </w:r>
+    </w:p>
+    <w:p>
+      <w:pPr>
+        <w:pStyle w:val="Nagwek3"/>
+        <w:rPr>
+          <w:lang w:val="en-IE"/>
+        </w:rPr>
+      </w:pPr>
+      <w:bookmarkStart w:id="7" w:name="_Toc437355156"/>
+      <w:r>
+        <w:rPr>
+          <w:lang w:val="en-IE"/>
+        </w:rPr>
+        <w:t>F</w:t>
+      </w:r>
+      <w:r>
+        <w:rPr>
+          <w:lang w:val="en-IE"/>
+        </w:rPr>
+        <w:t>unctional requirements</w:t>
       </w:r>
       <w:bookmarkEnd w:id="7"/>
-    </w:p>
-    <w:p>
-      <w:pPr>
-        <w:rPr>
-          <w:lang w:val="en-IE"/>
-        </w:rPr>
-      </w:pPr>
-      <w:r>
-        <w:t>The basic requirement for the system is to be easy to use and transparent for the designer. It means that custom CC feature would be inserted into the tree view like any other objects. This CC feature would be easily configurable (server instance and login details must be provided, than available resources of the server must be presented for the user)</w:t>
-      </w:r>
-    </w:p>
-    <w:p>
-      <w:pPr>
-        <w:pStyle w:val="Nagwek3"/>
-        <w:rPr>
-          <w:lang w:val="en-IE"/>
-        </w:rPr>
-      </w:pPr>
-      <w:bookmarkStart w:id="8" w:name="_Toc437352603"/>
-      <w:r>
-        <w:rPr>
-          <w:lang w:val="en-IE"/>
-        </w:rPr>
-        <w:t>F</w:t>
-      </w:r>
-      <w:r>
-        <w:rPr>
-          <w:lang w:val="en-IE"/>
-        </w:rPr>
-        <w:t>unctional requirements</w:t>
-      </w:r>
-      <w:bookmarkEnd w:id="8"/>
     </w:p>
     <w:p>
       <w:pPr>
@@ -3904,7 +3887,7 @@
           <w:lang w:val="en-IE"/>
         </w:rPr>
       </w:pPr>
-      <w:bookmarkStart w:id="9" w:name="_Ref437334150"/>
+      <w:bookmarkStart w:id="8" w:name="_Ref437334150"/>
       <w:r>
         <w:t xml:space="preserve">Figure </w:t>
       </w:r>
@@ -3916,7 +3899,7 @@
           <w:t>1</w:t>
         </w:r>
       </w:fldSimple>
-      <w:bookmarkEnd w:id="9"/>
+      <w:bookmarkEnd w:id="8"/>
       <w:r>
         <w:t xml:space="preserve"> CADCloud System Use-Case Diagram</w:t>
       </w:r>
@@ -3928,7 +3911,7 @@
           <w:lang w:val="en-IE"/>
         </w:rPr>
       </w:pPr>
-      <w:bookmarkStart w:id="10" w:name="_Toc437352604"/>
+      <w:bookmarkStart w:id="9" w:name="_Toc437355157"/>
       <w:r>
         <w:rPr>
           <w:lang w:val="en-IE"/>
@@ -3936,6 +3919,47 @@
         <w:lastRenderedPageBreak/>
         <w:t>Environmental requirements</w:t>
       </w:r>
+      <w:bookmarkEnd w:id="9"/>
+    </w:p>
+    <w:p>
+      <w:pPr>
+        <w:rPr>
+          <w:lang w:val="en-IE"/>
+        </w:rPr>
+      </w:pPr>
+      <w:r>
+        <w:rPr>
+          <w:lang w:val="en-IE"/>
+        </w:rPr>
+        <w:t>The system doesn’t require any special environment set</w:t>
+      </w:r>
+      <w:r>
+        <w:rPr>
+          <w:lang w:val="en-IE"/>
+        </w:rPr>
+        <w:t>t</w:t>
+      </w:r>
+      <w:r>
+        <w:rPr>
+          <w:lang w:val="en-IE"/>
+        </w:rPr>
+        <w:t>ings. Server component can run on any Unix or  Windows server with Python interpreter, Client systems  should have Python interpreter installed (for SolidWorks client of course SolidWorks must be installed as well)</w:t>
+      </w:r>
+    </w:p>
+    <w:p>
+      <w:pPr>
+        <w:pStyle w:val="Nagwek3"/>
+        <w:rPr>
+          <w:lang w:val="en-IE"/>
+        </w:rPr>
+      </w:pPr>
+      <w:bookmarkStart w:id="10" w:name="_Toc437355158"/>
+      <w:r>
+        <w:rPr>
+          <w:lang w:val="en-IE"/>
+        </w:rPr>
+        <w:t>Usability requirements</w:t>
+      </w:r>
       <w:bookmarkEnd w:id="10"/>
     </w:p>
     <w:p>
@@ -3948,7 +3972,151 @@
         <w:rPr>
           <w:lang w:val="en-IE"/>
         </w:rPr>
-        <w:t>The system doesn’t require any special environment set</w:t>
+        <w:t>Because the System is designed to work with very fast and efficient CAD systems and due to the fac</w:t>
+      </w:r>
+      <w:r>
+        <w:rPr>
+          <w:lang w:val="en-IE"/>
+        </w:rPr>
+        <w:t>t that parts/assemblies are reb</w:t>
+      </w:r>
+      <w:r>
+        <w:rPr>
+          <w:lang w:val="en-IE"/>
+        </w:rPr>
+        <w:t>u</w:t>
+      </w:r>
+      <w:r>
+        <w:rPr>
+          <w:lang w:val="en-IE"/>
+        </w:rPr>
+        <w:t>i</w:t>
+      </w:r>
+      <w:r>
+        <w:rPr>
+          <w:lang w:val="en-IE"/>
+        </w:rPr>
+        <w:t>lt</w:t>
+      </w:r>
+      <w:r>
+        <w:rPr>
+          <w:lang w:val="en-IE"/>
+        </w:rPr>
+        <w:t xml:space="preserve"> </w:t>
+      </w:r>
+      <w:r>
+        <w:rPr>
+          <w:lang w:val="en-IE"/>
+        </w:rPr>
+        <w:t>/</w:t>
+      </w:r>
+      <w:r>
+        <w:rPr>
+          <w:lang w:val="en-IE"/>
+        </w:rPr>
+        <w:t xml:space="preserve"> </w:t>
+      </w:r>
+      <w:r>
+        <w:rPr>
+          <w:lang w:val="en-IE"/>
+        </w:rPr>
+        <w:t xml:space="preserve">recalculated many times during the work day (practically every minute) the response time for the System must </w:t>
+      </w:r>
+      <w:r>
+        <w:rPr>
+          <w:lang w:val="en-IE"/>
+        </w:rPr>
+        <w:t>be very short</w:t>
+      </w:r>
+      <w:r>
+        <w:rPr>
+          <w:lang w:val="en-IE"/>
+        </w:rPr>
+        <w:t>.</w:t>
+      </w:r>
+      <w:r>
+        <w:rPr>
+          <w:lang w:val="en-IE"/>
+        </w:rPr>
+        <w:t xml:space="preserve"> The system was tested in standard </w:t>
+      </w:r>
+      <w:r>
+        <w:rPr>
+          <w:lang w:val="en-IE"/>
+        </w:rPr>
+        <w:t>home networ</w:t>
+      </w:r>
+      <w:r>
+        <w:rPr>
+          <w:lang w:val="en-IE"/>
+        </w:rPr>
+        <w:t>k environment</w:t>
+      </w:r>
+      <w:r>
+        <w:rPr>
+          <w:lang w:val="en-IE"/>
+        </w:rPr>
+        <w:t xml:space="preserve"> (40Mbps download / 25Mbps upload speed)</w:t>
+      </w:r>
+      <w:r>
+        <w:rPr>
+          <w:lang w:val="en-IE"/>
+        </w:rPr>
+        <w:t xml:space="preserve"> and working with </w:t>
+      </w:r>
+      <w:r>
+        <w:rPr>
+          <w:lang w:val="en-IE"/>
+        </w:rPr>
+        <w:t>cad documents was efficient enough</w:t>
+      </w:r>
+      <w:r>
+        <w:rPr>
+          <w:lang w:val="en-IE"/>
+        </w:rPr>
+        <w:t xml:space="preserve"> (no difference between documents with and without CC features)</w:t>
+      </w:r>
+      <w:r>
+        <w:rPr>
+          <w:lang w:val="en-IE"/>
+        </w:rPr>
+        <w:t>. However – for very large assemblies including many parts</w:t>
+      </w:r>
+      <w:r>
+        <w:rPr>
+          <w:lang w:val="en-IE"/>
+        </w:rPr>
+        <w:t xml:space="preserve"> having cc features each</w:t>
+      </w:r>
+      <w:r>
+        <w:rPr>
+          <w:lang w:val="en-IE"/>
+        </w:rPr>
+        <w:t xml:space="preserve"> the server response time </w:t>
+      </w:r>
+      <w:r>
+        <w:rPr>
+          <w:lang w:val="en-IE"/>
+        </w:rPr>
+        <w:t>might be too slow for efficient design work</w:t>
+      </w:r>
+      <w:r>
+        <w:rPr>
+          <w:lang w:val="en-IE"/>
+        </w:rPr>
+        <w:t>.</w:t>
+      </w:r>
+      <w:r>
+        <w:rPr>
+          <w:lang w:val="en-IE"/>
+        </w:rPr>
+        <w:t xml:space="preserve"> </w:t>
+      </w:r>
+      <w:r>
+        <w:rPr>
+          <w:lang w:val="en-IE"/>
+        </w:rPr>
+        <w:t xml:space="preserve">In case </w:t>
       </w:r>
       <w:r>
         <w:rPr>
@@ -3960,179 +4128,6 @@
         <w:rPr>
           <w:lang w:val="en-IE"/>
         </w:rPr>
-        <w:t>ings. Server component can run on any Unix or  Windows server with Python interpreter, Client systems  should have Python interpreter installed (for SolidWorks client of course SolidWorks must be installed as well)</w:t>
-      </w:r>
-    </w:p>
-    <w:p>
-      <w:pPr>
-        <w:pStyle w:val="Nagwek3"/>
-        <w:rPr>
-          <w:lang w:val="en-IE"/>
-        </w:rPr>
-      </w:pPr>
-      <w:bookmarkStart w:id="11" w:name="_Toc437352605"/>
-      <w:r>
-        <w:rPr>
-          <w:lang w:val="en-IE"/>
-        </w:rPr>
-        <w:t>Usability requirements</w:t>
-      </w:r>
-      <w:bookmarkEnd w:id="11"/>
-    </w:p>
-    <w:p>
-      <w:pPr>
-        <w:rPr>
-          <w:lang w:val="en-IE"/>
-        </w:rPr>
-      </w:pPr>
-      <w:r>
-        <w:rPr>
-          <w:lang w:val="en-IE"/>
-        </w:rPr>
-        <w:t>Because the System is designed to work with very fast and efficient CAD systems and due to the fac</w:t>
-      </w:r>
-      <w:r>
-        <w:rPr>
-          <w:lang w:val="en-IE"/>
-        </w:rPr>
-        <w:t>t that parts/assemblies are reb</w:t>
-      </w:r>
-      <w:r>
-        <w:rPr>
-          <w:lang w:val="en-IE"/>
-        </w:rPr>
-        <w:t>u</w:t>
-      </w:r>
-      <w:r>
-        <w:rPr>
-          <w:lang w:val="en-IE"/>
-        </w:rPr>
-        <w:t>i</w:t>
-      </w:r>
-      <w:r>
-        <w:rPr>
-          <w:lang w:val="en-IE"/>
-        </w:rPr>
-        <w:t>lt</w:t>
-      </w:r>
-      <w:r>
-        <w:rPr>
-          <w:lang w:val="en-IE"/>
-        </w:rPr>
-        <w:t xml:space="preserve"> </w:t>
-      </w:r>
-      <w:r>
-        <w:rPr>
-          <w:lang w:val="en-IE"/>
-        </w:rPr>
-        <w:t>/</w:t>
-      </w:r>
-      <w:r>
-        <w:rPr>
-          <w:lang w:val="en-IE"/>
-        </w:rPr>
-        <w:t xml:space="preserve"> </w:t>
-      </w:r>
-      <w:r>
-        <w:rPr>
-          <w:lang w:val="en-IE"/>
-        </w:rPr>
-        <w:t>recalculated many times during the work day (practically every minute) the response time for the System must respond instantly.</w:t>
-      </w:r>
-      <w:r>
-        <w:rPr>
-          <w:lang w:val="en-IE"/>
-        </w:rPr>
-        <w:t xml:space="preserve"> The system was tested in standard </w:t>
-      </w:r>
-      <w:r>
-        <w:rPr>
-          <w:lang w:val="en-IE"/>
-        </w:rPr>
-        <w:t>home networ</w:t>
-      </w:r>
-      <w:r>
-        <w:rPr>
-          <w:lang w:val="en-IE"/>
-        </w:rPr>
-        <w:t>k environment</w:t>
-      </w:r>
-      <w:r>
-        <w:rPr>
-          <w:lang w:val="en-IE"/>
-        </w:rPr>
-        <w:t xml:space="preserve"> (40Mbps download / 25Mbps upload speed)</w:t>
-      </w:r>
-      <w:r>
-        <w:rPr>
-          <w:lang w:val="en-IE"/>
-        </w:rPr>
-        <w:t xml:space="preserve"> and working with </w:t>
-      </w:r>
-      <w:r>
-        <w:rPr>
-          <w:lang w:val="en-IE"/>
-        </w:rPr>
-        <w:t>cad documents was efficient enough</w:t>
-      </w:r>
-      <w:r>
-        <w:rPr>
-          <w:lang w:val="en-IE"/>
-        </w:rPr>
-        <w:t xml:space="preserve"> (no difference between documents with and without CC features)</w:t>
-      </w:r>
-      <w:r>
-        <w:rPr>
-          <w:lang w:val="en-IE"/>
-        </w:rPr>
-        <w:t>. However – for very large assemblies including many parts</w:t>
-      </w:r>
-      <w:r>
-        <w:rPr>
-          <w:lang w:val="en-IE"/>
-        </w:rPr>
-        <w:t xml:space="preserve"> having cc features each</w:t>
-      </w:r>
-      <w:r>
-        <w:rPr>
-          <w:lang w:val="en-IE"/>
-        </w:rPr>
-        <w:t xml:space="preserve"> the server response time </w:t>
-      </w:r>
-      <w:r>
-        <w:rPr>
-          <w:lang w:val="en-IE"/>
-        </w:rPr>
-        <w:t>might be too slow for efficient designer work</w:t>
-      </w:r>
-      <w:r>
-        <w:rPr>
-          <w:lang w:val="en-IE"/>
-        </w:rPr>
-        <w:t>.</w:t>
-      </w:r>
-      <w:r>
-        <w:rPr>
-          <w:lang w:val="en-IE"/>
-        </w:rPr>
-        <w:t xml:space="preserve"> </w:t>
-      </w:r>
-      <w:r>
-        <w:rPr>
-          <w:lang w:val="en-IE"/>
-        </w:rPr>
-        <w:t xml:space="preserve">In case </w:t>
-      </w:r>
-      <w:r>
-        <w:rPr>
-          <w:lang w:val="en-IE"/>
-        </w:rPr>
-        <w:t>t</w:t>
-      </w:r>
-      <w:r>
-        <w:rPr>
-          <w:lang w:val="en-IE"/>
-        </w:rPr>
         <w:t>he</w:t>
       </w:r>
       <w:r>
@@ -4203,7 +4198,7 @@
           <w:lang w:val="en-IE"/>
         </w:rPr>
       </w:pPr>
-      <w:bookmarkStart w:id="12" w:name="_Toc437352606"/>
+      <w:bookmarkStart w:id="11" w:name="_Toc437355159"/>
       <w:r>
         <w:rPr>
           <w:lang w:val="en-IE"/>
@@ -4211,7 +4206,7 @@
         <w:lastRenderedPageBreak/>
         <w:t>Design and Architecture</w:t>
       </w:r>
-      <w:bookmarkEnd w:id="12"/>
+      <w:bookmarkEnd w:id="11"/>
       <w:r>
         <w:rPr>
           <w:lang w:val="en-IE"/>
@@ -4341,7 +4336,19 @@
         <w:rPr>
           <w:lang w:val="en-IE"/>
         </w:rPr>
-        <w:t xml:space="preserve"> and several clients connected to it. The server is providing a platform for data exchange between CAD applications (CAD to CAD and CAD to other apps).</w:t>
+        <w:t xml:space="preserve"> and several clients connected to it. The server </w:t>
+      </w:r>
+      <w:r>
+        <w:rPr>
+          <w:lang w:val="en-IE"/>
+        </w:rPr>
+        <w:t>provides</w:t>
+      </w:r>
+      <w:r>
+        <w:rPr>
+          <w:lang w:val="en-IE"/>
+        </w:rPr>
+        <w:t xml:space="preserve"> a platform for data exchange between CAD applications (CAD to CAD and CAD to other apps).</w:t>
       </w:r>
     </w:p>
     <w:p>
@@ -4428,7 +4435,19 @@
         <w:rPr>
           <w:lang w:val="en-IE"/>
         </w:rPr>
-        <w:t xml:space="preserve"> The server data is designed to be easily managed using web browser – for instance by Project Manager or  Quality specialist responsible for some aspects or the project.</w:t>
+        <w:t xml:space="preserve"> The server data is designed to be easily managed using web browser – for instance by Project Manager or  Quality specialist</w:t>
+      </w:r>
+      <w:r>
+        <w:rPr>
+          <w:lang w:val="en-IE"/>
+        </w:rPr>
+        <w:t xml:space="preserve"> responsible for some aspects of</w:t>
+      </w:r>
+      <w:r>
+        <w:rPr>
+          <w:lang w:val="en-IE"/>
+        </w:rPr>
+        <w:t xml:space="preserve"> the project.</w:t>
       </w:r>
       <w:r>
         <w:rPr>
@@ -4581,7 +4600,7 @@
         <w:pStyle w:val="Legenda"/>
         <w:keepNext/>
       </w:pPr>
-      <w:bookmarkStart w:id="13" w:name="_Ref437331212"/>
+      <w:bookmarkStart w:id="12" w:name="_Ref437331212"/>
       <w:r>
         <w:t xml:space="preserve">Table </w:t>
       </w:r>
@@ -4593,7 +4612,7 @@
           <w:t>1</w:t>
         </w:r>
       </w:fldSimple>
-      <w:bookmarkEnd w:id="13"/>
+      <w:bookmarkEnd w:id="12"/>
       <w:r>
         <w:t xml:space="preserve"> </w:t>
       </w:r>
@@ -4622,8 +4641,8 @@
       </w:tblPr>
       <w:tblGrid>
         <w:gridCol w:w="851"/>
-        <w:gridCol w:w="3544"/>
-        <w:gridCol w:w="3260"/>
+        <w:gridCol w:w="3686"/>
+        <w:gridCol w:w="3118"/>
         <w:gridCol w:w="851"/>
         <w:gridCol w:w="1468"/>
       </w:tblGrid>
@@ -4656,7 +4675,7 @@
         </w:tc>
         <w:tc>
           <w:tcPr>
-            <w:tcW w:w="3544" w:type="dxa"/>
+            <w:tcW w:w="3686" w:type="dxa"/>
           </w:tcPr>
           <w:p>
             <w:pPr>
@@ -4679,7 +4698,7 @@
         </w:tc>
         <w:tc>
           <w:tcPr>
-            <w:tcW w:w="3260" w:type="dxa"/>
+            <w:tcW w:w="3118" w:type="dxa"/>
           </w:tcPr>
           <w:p>
             <w:pPr>
@@ -4776,7 +4795,7 @@
         </w:tc>
         <w:tc>
           <w:tcPr>
-            <w:tcW w:w="3544" w:type="dxa"/>
+            <w:tcW w:w="3686" w:type="dxa"/>
           </w:tcPr>
           <w:p>
             <w:pPr>
@@ -4799,7 +4818,7 @@
         </w:tc>
         <w:tc>
           <w:tcPr>
-            <w:tcW w:w="3260" w:type="dxa"/>
+            <w:tcW w:w="3118" w:type="dxa"/>
           </w:tcPr>
           <w:p>
             <w:pPr>
@@ -4912,7 +4931,7 @@
         </w:tc>
         <w:tc>
           <w:tcPr>
-            <w:tcW w:w="3544" w:type="dxa"/>
+            <w:tcW w:w="3686" w:type="dxa"/>
           </w:tcPr>
           <w:p>
             <w:pPr>
@@ -4935,7 +4954,7 @@
         </w:tc>
         <w:tc>
           <w:tcPr>
-            <w:tcW w:w="3260" w:type="dxa"/>
+            <w:tcW w:w="3118" w:type="dxa"/>
           </w:tcPr>
           <w:p>
             <w:pPr>
@@ -5048,7 +5067,7 @@
         </w:tc>
         <w:tc>
           <w:tcPr>
-            <w:tcW w:w="3544" w:type="dxa"/>
+            <w:tcW w:w="3686" w:type="dxa"/>
           </w:tcPr>
           <w:p>
             <w:pPr>
@@ -5071,7 +5090,7 @@
         </w:tc>
         <w:tc>
           <w:tcPr>
-            <w:tcW w:w="3260" w:type="dxa"/>
+            <w:tcW w:w="3118" w:type="dxa"/>
           </w:tcPr>
           <w:p>
             <w:pPr>
@@ -5192,7 +5211,7 @@
         </w:tc>
         <w:tc>
           <w:tcPr>
-            <w:tcW w:w="3544" w:type="dxa"/>
+            <w:tcW w:w="3686" w:type="dxa"/>
           </w:tcPr>
           <w:p>
             <w:pPr>
@@ -5215,7 +5234,7 @@
         </w:tc>
         <w:tc>
           <w:tcPr>
-            <w:tcW w:w="3260" w:type="dxa"/>
+            <w:tcW w:w="3118" w:type="dxa"/>
           </w:tcPr>
           <w:p>
             <w:pPr>
@@ -5312,7 +5331,7 @@
         </w:tc>
         <w:tc>
           <w:tcPr>
-            <w:tcW w:w="3544" w:type="dxa"/>
+            <w:tcW w:w="3686" w:type="dxa"/>
           </w:tcPr>
           <w:p>
             <w:pPr>
@@ -5335,7 +5354,7 @@
         </w:tc>
         <w:tc>
           <w:tcPr>
-            <w:tcW w:w="3260" w:type="dxa"/>
+            <w:tcW w:w="3118" w:type="dxa"/>
           </w:tcPr>
           <w:p>
             <w:pPr>
@@ -5432,7 +5451,7 @@
         </w:tc>
         <w:tc>
           <w:tcPr>
-            <w:tcW w:w="3544" w:type="dxa"/>
+            <w:tcW w:w="3686" w:type="dxa"/>
           </w:tcPr>
           <w:p>
             <w:pPr>
@@ -5455,7 +5474,7 @@
         </w:tc>
         <w:tc>
           <w:tcPr>
-            <w:tcW w:w="3260" w:type="dxa"/>
+            <w:tcW w:w="3118" w:type="dxa"/>
           </w:tcPr>
           <w:p>
             <w:pPr>
@@ -5552,7 +5571,7 @@
         </w:tc>
         <w:tc>
           <w:tcPr>
-            <w:tcW w:w="3544" w:type="dxa"/>
+            <w:tcW w:w="3686" w:type="dxa"/>
           </w:tcPr>
           <w:p>
             <w:pPr>
@@ -5575,7 +5594,7 @@
         </w:tc>
         <w:tc>
           <w:tcPr>
-            <w:tcW w:w="3260" w:type="dxa"/>
+            <w:tcW w:w="3118" w:type="dxa"/>
           </w:tcPr>
           <w:p>
             <w:pPr>
@@ -5672,7 +5691,7 @@
         </w:tc>
         <w:tc>
           <w:tcPr>
-            <w:tcW w:w="3544" w:type="dxa"/>
+            <w:tcW w:w="3686" w:type="dxa"/>
           </w:tcPr>
           <w:p>
             <w:pPr>
@@ -5695,7 +5714,7 @@
         </w:tc>
         <w:tc>
           <w:tcPr>
-            <w:tcW w:w="3260" w:type="dxa"/>
+            <w:tcW w:w="3118" w:type="dxa"/>
           </w:tcPr>
           <w:p>
             <w:pPr>
@@ -5792,7 +5811,7 @@
         </w:tc>
         <w:tc>
           <w:tcPr>
-            <w:tcW w:w="3544" w:type="dxa"/>
+            <w:tcW w:w="3686" w:type="dxa"/>
           </w:tcPr>
           <w:p>
             <w:pPr>
@@ -5815,7 +5834,7 @@
         </w:tc>
         <w:tc>
           <w:tcPr>
-            <w:tcW w:w="3260" w:type="dxa"/>
+            <w:tcW w:w="3118" w:type="dxa"/>
           </w:tcPr>
           <w:p>
             <w:pPr>
@@ -5912,7 +5931,7 @@
         </w:tc>
         <w:tc>
           <w:tcPr>
-            <w:tcW w:w="3544" w:type="dxa"/>
+            <w:tcW w:w="3686" w:type="dxa"/>
           </w:tcPr>
           <w:p>
             <w:pPr>
@@ -5935,7 +5954,7 @@
         </w:tc>
         <w:tc>
           <w:tcPr>
-            <w:tcW w:w="3260" w:type="dxa"/>
+            <w:tcW w:w="3118" w:type="dxa"/>
           </w:tcPr>
           <w:p>
             <w:pPr>
@@ -6032,7 +6051,7 @@
         </w:tc>
         <w:tc>
           <w:tcPr>
-            <w:tcW w:w="3544" w:type="dxa"/>
+            <w:tcW w:w="3686" w:type="dxa"/>
           </w:tcPr>
           <w:p>
             <w:pPr>
@@ -6055,7 +6074,7 @@
         </w:tc>
         <w:tc>
           <w:tcPr>
-            <w:tcW w:w="3260" w:type="dxa"/>
+            <w:tcW w:w="3118" w:type="dxa"/>
           </w:tcPr>
           <w:p>
             <w:pPr>
@@ -6152,7 +6171,7 @@
         </w:tc>
         <w:tc>
           <w:tcPr>
-            <w:tcW w:w="3544" w:type="dxa"/>
+            <w:tcW w:w="3686" w:type="dxa"/>
           </w:tcPr>
           <w:p>
             <w:pPr>
@@ -6175,7 +6194,7 @@
         </w:tc>
         <w:tc>
           <w:tcPr>
-            <w:tcW w:w="3260" w:type="dxa"/>
+            <w:tcW w:w="3118" w:type="dxa"/>
           </w:tcPr>
           <w:p>
             <w:pPr>
@@ -6272,7 +6291,7 @@
         </w:tc>
         <w:tc>
           <w:tcPr>
-            <w:tcW w:w="3544" w:type="dxa"/>
+            <w:tcW w:w="3686" w:type="dxa"/>
           </w:tcPr>
           <w:p>
             <w:pPr>
@@ -6295,7 +6314,7 @@
         </w:tc>
         <w:tc>
           <w:tcPr>
-            <w:tcW w:w="3260" w:type="dxa"/>
+            <w:tcW w:w="3118" w:type="dxa"/>
           </w:tcPr>
           <w:p>
             <w:pPr>
@@ -6400,7 +6419,7 @@
         </w:tc>
         <w:tc>
           <w:tcPr>
-            <w:tcW w:w="3544" w:type="dxa"/>
+            <w:tcW w:w="3686" w:type="dxa"/>
           </w:tcPr>
           <w:p>
             <w:pPr>
@@ -6419,13 +6438,13 @@
               </w:rPr>
               <w:t>/cad/api/v0.1/variables/delete/&lt;int:project_id&gt;/&lt;string:variable_type&gt;/&lt;int:variable_id&gt;</w:t>
             </w:r>
-            <w:bookmarkStart w:id="14" w:name="_GoBack"/>
-            <w:bookmarkEnd w:id="14"/>
+            <w:bookmarkStart w:id="13" w:name="_GoBack"/>
+            <w:bookmarkEnd w:id="13"/>
           </w:p>
         </w:tc>
         <w:tc>
           <w:tcPr>
-            <w:tcW w:w="3260" w:type="dxa"/>
+            <w:tcW w:w="3118" w:type="dxa"/>
           </w:tcPr>
           <w:p>
             <w:pPr>
@@ -6508,7 +6527,7 @@
           <w:lang w:val="en-IE"/>
         </w:rPr>
       </w:pPr>
-      <w:bookmarkStart w:id="15" w:name="_Toc437352607"/>
+      <w:bookmarkStart w:id="14" w:name="_Toc437355160"/>
       <w:r>
         <w:rPr>
           <w:lang w:val="en-IE"/>
@@ -6516,7 +6535,7 @@
         <w:lastRenderedPageBreak/>
         <w:t>Implementation</w:t>
       </w:r>
-      <w:bookmarkEnd w:id="15"/>
+      <w:bookmarkEnd w:id="14"/>
     </w:p>
     <w:p>
       <w:pPr>
@@ -6654,7 +6673,7 @@
           <w:lang w:val="en-IE"/>
         </w:rPr>
       </w:pPr>
-      <w:bookmarkStart w:id="16" w:name="_Ref437337091"/>
+      <w:bookmarkStart w:id="15" w:name="_Ref437337091"/>
       <w:r>
         <w:t xml:space="preserve">Figure </w:t>
       </w:r>
@@ -6666,51 +6685,111 @@
           <w:t>3</w:t>
         </w:r>
       </w:fldSimple>
+      <w:bookmarkEnd w:id="15"/>
+      <w:r>
+        <w:t xml:space="preserve"> Entity Relationship Diagram of the project data models</w:t>
+      </w:r>
+    </w:p>
+    <w:p>
+      <w:pPr>
+        <w:rPr>
+          <w:lang w:val="en-IE"/>
+        </w:rPr>
+      </w:pPr>
+    </w:p>
+    <w:p>
+      <w:pPr>
+        <w:pStyle w:val="Nagwek3"/>
+        <w:rPr>
+          <w:lang w:val="en-IE"/>
+        </w:rPr>
+      </w:pPr>
+      <w:bookmarkStart w:id="16" w:name="_Toc437355161"/>
+      <w:r>
+        <w:rPr>
+          <w:lang w:val="en-IE"/>
+        </w:rPr>
+        <w:t>Server components</w:t>
+      </w:r>
       <w:bookmarkEnd w:id="16"/>
-      <w:r>
-        <w:t xml:space="preserve"> Entity Relationship Diagram of the project data models</w:t>
-      </w:r>
-    </w:p>
-    <w:p>
-      <w:pPr>
-        <w:rPr>
-          <w:lang w:val="en-IE"/>
-        </w:rPr>
-      </w:pPr>
-    </w:p>
-    <w:p>
-      <w:pPr>
-        <w:pStyle w:val="Nagwek3"/>
-        <w:rPr>
-          <w:lang w:val="en-IE"/>
-        </w:rPr>
-      </w:pPr>
-      <w:bookmarkStart w:id="17" w:name="_Toc437352608"/>
-      <w:r>
-        <w:rPr>
-          <w:lang w:val="en-IE"/>
-        </w:rPr>
-        <w:t>Server components</w:t>
-      </w:r>
-      <w:bookmarkEnd w:id="17"/>
-    </w:p>
-    <w:p>
-      <w:pPr>
-        <w:rPr>
-          <w:lang w:val="en-IE"/>
-        </w:rPr>
-      </w:pPr>
-      <w:r>
-        <w:rPr>
-          <w:lang w:val="en-IE"/>
-        </w:rPr>
-        <w:t xml:space="preserve">Main models and forms definitions are placed in file app.py. It can be than imported in any other web application file. </w:t>
-      </w:r>
-      <w:r>
-        <w:rPr>
-          <w:lang w:val="en-IE"/>
-        </w:rPr>
-        <w:t>Example model definition in flask and flask-SQLALCHEMY looks as follows:</w:t>
+    </w:p>
+    <w:p>
+      <w:pPr>
+        <w:rPr>
+          <w:lang w:val="en-IE"/>
+        </w:rPr>
+      </w:pPr>
+      <w:r>
+        <w:rPr>
+          <w:lang w:val="en-IE"/>
+        </w:rPr>
+        <w:t xml:space="preserve">Main models and forms definitions are placed in file </w:t>
+      </w:r>
+      <w:r>
+        <w:rPr>
+          <w:lang w:val="en-IE"/>
+        </w:rPr>
+        <w:t>cc</w:t>
+      </w:r>
+      <w:r>
+        <w:rPr>
+          <w:lang w:val="en-IE"/>
+        </w:rPr>
+        <w:t>app.py. It can be than imported in any other</w:t>
+      </w:r>
+      <w:r>
+        <w:rPr>
+          <w:lang w:val="en-IE"/>
+        </w:rPr>
+        <w:t xml:space="preserve"> python file containing web application entry points</w:t>
+      </w:r>
+      <w:r>
+        <w:rPr>
+          <w:lang w:val="en-IE"/>
+        </w:rPr>
+        <w:t xml:space="preserve">. </w:t>
+      </w:r>
+      <w:r>
+        <w:rPr>
+          <w:lang w:val="en-IE"/>
+        </w:rPr>
+        <w:t>Example model definition in</w:t>
+      </w:r>
+      <w:r>
+        <w:rPr>
+          <w:lang w:val="en-IE"/>
+        </w:rPr>
+        <w:t xml:space="preserve"> ccapp.py</w:t>
+      </w:r>
+      <w:r>
+        <w:rPr>
+          <w:lang w:val="en-IE"/>
+        </w:rPr>
+        <w:t xml:space="preserve"> </w:t>
+      </w:r>
+      <w:r>
+        <w:rPr>
+          <w:lang w:val="en-IE"/>
+        </w:rPr>
+        <w:t xml:space="preserve">(using </w:t>
+      </w:r>
+      <w:r>
+        <w:rPr>
+          <w:lang w:val="en-IE"/>
+        </w:rPr>
+        <w:t>flask and flask-SQLALCHEMY</w:t>
+      </w:r>
+      <w:r>
+        <w:rPr>
+          <w:lang w:val="en-IE"/>
+        </w:rPr>
+        <w:t xml:space="preserve"> modules)</w:t>
+      </w:r>
+      <w:r>
+        <w:rPr>
+          <w:lang w:val="en-IE"/>
+        </w:rPr>
+        <w:t xml:space="preserve"> looks as follows:</w:t>
       </w:r>
     </w:p>
     <w:p>
@@ -7942,6 +8021,7 @@
           <w:szCs w:val="16"/>
           <w:lang w:val="pl-PL" w:eastAsia="pl-PL"/>
         </w:rPr>
+        <w:lastRenderedPageBreak/>
         <w:t xml:space="preserve">    strings </w:t>
       </w:r>
       <w:r>
@@ -8471,7 +8551,6 @@
           <w:szCs w:val="16"/>
           <w:lang w:val="pl-PL" w:eastAsia="pl-PL"/>
         </w:rPr>
-        <w:lastRenderedPageBreak/>
         <w:t xml:space="preserve">    </w:t>
       </w:r>
     </w:p>
@@ -9118,7 +9197,13 @@
         <w:rPr>
           <w:lang w:val="en-IE"/>
         </w:rPr>
-        <w:t xml:space="preserve"> in html format</w:t>
+        <w:t xml:space="preserve"> in html form</w:t>
+      </w:r>
+      <w:r>
+        <w:rPr>
+          <w:lang w:val="en-IE"/>
+        </w:rPr>
+        <w:t>s</w:t>
       </w:r>
       <w:r>
         <w:rPr>
@@ -12798,14 +12883,14 @@
           <w:lang w:val="en-IE"/>
         </w:rPr>
       </w:pPr>
-      <w:bookmarkStart w:id="18" w:name="_Toc437352609"/>
+      <w:bookmarkStart w:id="17" w:name="_Toc437355162"/>
       <w:r>
         <w:rPr>
           <w:lang w:val="en-IE"/>
         </w:rPr>
         <w:t>Main python client component</w:t>
       </w:r>
-      <w:bookmarkEnd w:id="18"/>
+      <w:bookmarkEnd w:id="17"/>
     </w:p>
     <w:p>
       <w:pPr>
@@ -17085,14 +17170,14 @@
           <w:lang w:val="en-IE"/>
         </w:rPr>
       </w:pPr>
-      <w:bookmarkStart w:id="19" w:name="_Toc437352610"/>
+      <w:bookmarkStart w:id="18" w:name="_Toc437355163"/>
       <w:r>
         <w:rPr>
           <w:lang w:val="en-IE"/>
         </w:rPr>
         <w:t>Python COM server acting as CC client</w:t>
       </w:r>
-      <w:bookmarkEnd w:id="19"/>
+      <w:bookmarkEnd w:id="18"/>
     </w:p>
     <w:p>
       <w:pPr>
@@ -21100,14 +21185,14 @@
           <w:lang w:val="en-IE"/>
         </w:rPr>
       </w:pPr>
-      <w:bookmarkStart w:id="20" w:name="_Toc437352611"/>
+      <w:bookmarkStart w:id="19" w:name="_Toc437355164"/>
       <w:r>
         <w:rPr>
           <w:lang w:val="en-IE"/>
         </w:rPr>
         <w:t>VBA component</w:t>
       </w:r>
-      <w:bookmarkEnd w:id="20"/>
+      <w:bookmarkEnd w:id="19"/>
     </w:p>
     <w:p>
       <w:pPr>
@@ -21468,7 +21553,7 @@
           <w:lang w:val="en-IE"/>
         </w:rPr>
       </w:pPr>
-      <w:bookmarkStart w:id="21" w:name="_Ref437343342"/>
+      <w:bookmarkStart w:id="20" w:name="_Ref437343342"/>
       <w:r>
         <w:t xml:space="preserve">Figure </w:t>
       </w:r>
@@ -21480,7 +21565,7 @@
           <w:t>4</w:t>
         </w:r>
       </w:fldSimple>
-      <w:bookmarkEnd w:id="21"/>
+      <w:bookmarkEnd w:id="20"/>
       <w:r>
         <w:t xml:space="preserve"> VBA project stored in file </w:t>
       </w:r>
@@ -22406,13 +22491,43 @@
           <w:lang w:val="en-IE"/>
         </w:rPr>
         <w:lastRenderedPageBreak/>
-        <w:t xml:space="preserve">(ProgId, </w:t>
-      </w:r>
-      <w:r>
-        <w:rPr>
-          <w:lang w:val="en-IE"/>
-        </w:rPr>
-        <w:t xml:space="preserve">, DimTypes, DimValues, EditBodies, IconFiles, options </w:t>
+        <w:t xml:space="preserve">The </w:t>
+      </w:r>
+      <w:r>
+        <w:rPr>
+          <w:lang w:val="en-IE"/>
+        </w:rPr>
+        <w:t xml:space="preserve">ProgId, </w:t>
+      </w:r>
+      <w:r>
+        <w:rPr>
+          <w:lang w:val="en-IE"/>
+        </w:rPr>
+        <w:t>, DimTypes, D</w:t>
+      </w:r>
+      <w:r>
+        <w:rPr>
+          <w:lang w:val="en-IE"/>
+        </w:rPr>
+        <w:t>imValues, EditBodies, IconFiles and</w:t>
+      </w:r>
+      <w:r>
+        <w:rPr>
+          <w:lang w:val="en-IE"/>
+        </w:rPr>
+        <w:t xml:space="preserve"> options</w:t>
+      </w:r>
+      <w:r>
+        <w:rPr>
+          <w:lang w:val="en-IE"/>
+        </w:rPr>
+        <w:t xml:space="preserve"> arguments</w:t>
+      </w:r>
+      <w:r>
+        <w:rPr>
+          <w:lang w:val="en-IE"/>
+        </w:rPr>
+        <w:t xml:space="preserve"> </w:t>
       </w:r>
       <w:r>
         <w:rPr>
@@ -22431,12 +22546,6 @@
           <w:lang w:val="en-IE"/>
         </w:rPr>
         <w:t xml:space="preserve"> or are empty values in this case</w:t>
-      </w:r>
-      <w:r>
-        <w:rPr>
-          <w:lang w:val="en-IE"/>
-        </w:rPr>
-        <w:t>)</w:t>
       </w:r>
     </w:p>
     <w:p>
@@ -23580,14 +23689,14 @@
           <w:lang w:val="en-IE"/>
         </w:rPr>
       </w:pPr>
-      <w:bookmarkStart w:id="22" w:name="_Toc437352612"/>
+      <w:bookmarkStart w:id="21" w:name="_Toc437355165"/>
       <w:r>
         <w:rPr>
           <w:lang w:val="en-IE"/>
         </w:rPr>
         <w:t>Testing</w:t>
       </w:r>
-      <w:bookmarkEnd w:id="22"/>
+      <w:bookmarkEnd w:id="21"/>
     </w:p>
     <w:p>
       <w:pPr>
@@ -23639,7 +23748,7 @@
           <w:lang w:val="en-IE"/>
         </w:rPr>
       </w:pPr>
-      <w:bookmarkStart w:id="23" w:name="_Toc437352613"/>
+      <w:bookmarkStart w:id="22" w:name="_Toc437355166"/>
       <w:r>
         <w:rPr>
           <w:lang w:val="en-IE"/>
@@ -23647,78 +23756,78 @@
         <w:lastRenderedPageBreak/>
         <w:t>Graphical User Interface (GUI) Layout</w:t>
       </w:r>
+      <w:bookmarkEnd w:id="22"/>
+    </w:p>
+    <w:p>
+      <w:pPr>
+        <w:rPr>
+          <w:lang w:val="en-IE"/>
+        </w:rPr>
+      </w:pPr>
+      <w:r>
+        <w:rPr>
+          <w:lang w:val="en-IE"/>
+        </w:rPr>
+        <w:t>There are two aspect of User Interface in the system – server GUI which is implemented in html using Flask Python framework</w:t>
+      </w:r>
+      <w:r>
+        <w:rPr>
+          <w:lang w:val="en-IE"/>
+        </w:rPr>
+        <w:t xml:space="preserve"> and Bootstrap </w:t>
+      </w:r>
+      <w:r>
+        <w:rPr>
+          <w:lang w:val="en-IE"/>
+        </w:rPr>
+        <w:t>framework, and client User Interface implemented in specific CAD system or other application</w:t>
+      </w:r>
+      <w:r>
+        <w:rPr>
+          <w:lang w:val="en-IE"/>
+        </w:rPr>
+        <w:t xml:space="preserve"> that</w:t>
+      </w:r>
+      <w:r>
+        <w:rPr>
+          <w:lang w:val="en-IE"/>
+        </w:rPr>
+        <w:t xml:space="preserve"> run</w:t>
+      </w:r>
+      <w:r>
+        <w:rPr>
+          <w:lang w:val="en-IE"/>
+        </w:rPr>
+        <w:t>s</w:t>
+      </w:r>
+      <w:r>
+        <w:rPr>
+          <w:lang w:val="en-IE"/>
+        </w:rPr>
+        <w:t xml:space="preserve"> locally. Server GUI is common for all users, unlike</w:t>
+      </w:r>
+      <w:r>
+        <w:rPr>
+          <w:lang w:val="en-IE"/>
+        </w:rPr>
+        <w:t xml:space="preserve"> client GUI which is specific to client CAD application in which it’s implemented. Currently only SolidWorks platform is supported by Cad Cloud system.</w:t>
+      </w:r>
+    </w:p>
+    <w:p>
+      <w:pPr>
+        <w:pStyle w:val="Nagwek3"/>
+        <w:rPr>
+          <w:lang w:val="en-IE"/>
+        </w:rPr>
+      </w:pPr>
+      <w:bookmarkStart w:id="23" w:name="_Toc437355167"/>
+      <w:r>
+        <w:rPr>
+          <w:lang w:val="en-IE"/>
+        </w:rPr>
+        <w:t>Server web page</w:t>
+      </w:r>
       <w:bookmarkEnd w:id="23"/>
-    </w:p>
-    <w:p>
-      <w:pPr>
-        <w:rPr>
-          <w:lang w:val="en-IE"/>
-        </w:rPr>
-      </w:pPr>
-      <w:r>
-        <w:rPr>
-          <w:lang w:val="en-IE"/>
-        </w:rPr>
-        <w:t>There are two aspect of User Interface in the system – server GUI which is implemented in html using Flask Python framework</w:t>
-      </w:r>
-      <w:r>
-        <w:rPr>
-          <w:lang w:val="en-IE"/>
-        </w:rPr>
-        <w:t xml:space="preserve"> and Bootstrap </w:t>
-      </w:r>
-      <w:r>
-        <w:rPr>
-          <w:lang w:val="en-IE"/>
-        </w:rPr>
-        <w:t>framework, and client User Interface implemented in specific CAD system or other application</w:t>
-      </w:r>
-      <w:r>
-        <w:rPr>
-          <w:lang w:val="en-IE"/>
-        </w:rPr>
-        <w:t xml:space="preserve"> that</w:t>
-      </w:r>
-      <w:r>
-        <w:rPr>
-          <w:lang w:val="en-IE"/>
-        </w:rPr>
-        <w:t xml:space="preserve"> run</w:t>
-      </w:r>
-      <w:r>
-        <w:rPr>
-          <w:lang w:val="en-IE"/>
-        </w:rPr>
-        <w:t>s</w:t>
-      </w:r>
-      <w:r>
-        <w:rPr>
-          <w:lang w:val="en-IE"/>
-        </w:rPr>
-        <w:t xml:space="preserve"> locally. Server GUI is common for all users, unlike</w:t>
-      </w:r>
-      <w:r>
-        <w:rPr>
-          <w:lang w:val="en-IE"/>
-        </w:rPr>
-        <w:t xml:space="preserve"> client GUI which is specific to client CAD application in which it’s implemented. Currently only SolidWorks platform is supported by Cad Cloud system.</w:t>
-      </w:r>
-    </w:p>
-    <w:p>
-      <w:pPr>
-        <w:pStyle w:val="Nagwek3"/>
-        <w:rPr>
-          <w:lang w:val="en-IE"/>
-        </w:rPr>
-      </w:pPr>
-      <w:bookmarkStart w:id="24" w:name="_Toc437352614"/>
-      <w:r>
-        <w:rPr>
-          <w:lang w:val="en-IE"/>
-        </w:rPr>
-        <w:t>Server web page</w:t>
-      </w:r>
-      <w:bookmarkEnd w:id="24"/>
     </w:p>
     <w:p>
       <w:pPr>
@@ -23823,7 +23932,7 @@
           <w:lang w:val="en-IE"/>
         </w:rPr>
       </w:pPr>
-      <w:bookmarkStart w:id="25" w:name="_Ref437330089"/>
+      <w:bookmarkStart w:id="24" w:name="_Ref437330089"/>
       <w:r>
         <w:t xml:space="preserve">Figure </w:t>
       </w:r>
@@ -23835,7 +23944,7 @@
           <w:t>5</w:t>
         </w:r>
       </w:fldSimple>
-      <w:bookmarkEnd w:id="25"/>
+      <w:bookmarkEnd w:id="24"/>
       <w:r>
         <w:t xml:space="preserve"> CadCloud Server UI start page</w:t>
       </w:r>
@@ -24250,7 +24359,7 @@
           <w:lang w:val="en-IE"/>
         </w:rPr>
       </w:pPr>
-      <w:bookmarkStart w:id="26" w:name="_Toc437352615"/>
+      <w:bookmarkStart w:id="25" w:name="_Toc437355168"/>
       <w:r>
         <w:rPr>
           <w:lang w:val="en-IE"/>
@@ -24269,7 +24378,7 @@
         </w:rPr>
         <w:t>orks Feature User Interface</w:t>
       </w:r>
-      <w:bookmarkEnd w:id="26"/>
+      <w:bookmarkEnd w:id="25"/>
       <w:r>
         <w:rPr>
           <w:lang w:val="en-IE"/>
@@ -24319,6 +24428,12 @@
         </w:rPr>
         <w:t xml:space="preserve">. </w:t>
       </w:r>
+      <w:r>
+        <w:rPr>
+          <w:lang w:val="en-IE"/>
+        </w:rPr>
+        <w:t>For purpose of this project the second option was chosen due to the fact that it’s creating user interface identical as interface of standard SolidWorks features like Extrudes or Patterns and therefore will feel more natural for the end users.</w:t>
+      </w:r>
     </w:p>
     <w:p>
       <w:pPr>
@@ -24342,7 +24457,32 @@
         <w:rPr>
           <w:lang w:val="en-IE"/>
         </w:rPr>
-        <w:t>” must be executed in SolidWorks (*.swp and *.swb files are standard files containing VBA code used in SolidWorks). After inserting the feature will appear in Feature Tree:</w:t>
+        <w:t xml:space="preserve">” must be executed in SolidWorks (*.swp and *.swb files are standard </w:t>
+      </w:r>
+      <w:r>
+        <w:rPr>
+          <w:lang w:val="en-IE"/>
+        </w:rPr>
+        <w:lastRenderedPageBreak/>
+        <w:t>files containing VBA code used in SolidWorks</w:t>
+      </w:r>
+      <w:r>
+        <w:rPr>
+          <w:lang w:val="en-IE"/>
+        </w:rPr>
+        <w:t>. They are binary files and can’t be edited using standard text editors</w:t>
+      </w:r>
+      <w:r>
+        <w:rPr>
+          <w:lang w:val="en-IE"/>
+        </w:rPr>
+        <w:t>, only through VBA editor available in each SolidWorks installation</w:t>
+      </w:r>
+      <w:r>
+        <w:rPr>
+          <w:lang w:val="en-IE"/>
+        </w:rPr>
+        <w:t>). After inserting the feature will appear in Feature Tree:</w:t>
       </w:r>
     </w:p>
     <w:p>
@@ -24355,7 +24495,6 @@
           <w:noProof/>
           <w:lang w:val="pl-PL" w:eastAsia="pl-PL"/>
         </w:rPr>
-        <w:lastRenderedPageBreak/>
         <w:drawing>
           <wp:inline distT="0" distB="0" distL="0" distR="0">
             <wp:extent cx="5489575" cy="2924148"/>
@@ -24516,6 +24655,7 @@
         <w:rPr>
           <w:lang w:val="en-IE"/>
         </w:rPr>
+        <w:lastRenderedPageBreak/>
         <w:t xml:space="preserve">When CC feature is in features tree it’s possible to edit it’s definition the standard SolidWorks way – by clicking it and then </w:t>
       </w:r>
       <w:r>
@@ -24541,7 +24681,6 @@
           <w:noProof/>
           <w:lang w:val="pl-PL" w:eastAsia="pl-PL"/>
         </w:rPr>
-        <w:lastRenderedPageBreak/>
         <w:drawing>
           <wp:inline distT="0" distB="0" distL="0" distR="0">
             <wp:extent cx="2541270" cy="2377440"/>
@@ -24762,7 +24901,19 @@
         <w:rPr>
           <w:lang w:val="en-IE"/>
         </w:rPr>
-        <w:t>five variable groups</w:t>
+        <w:t>five variable</w:t>
+      </w:r>
+      <w:r>
+        <w:rPr>
+          <w:lang w:val="en-IE"/>
+        </w:rPr>
+        <w:t xml:space="preserve"> settings</w:t>
+      </w:r>
+      <w:r>
+        <w:rPr>
+          <w:lang w:val="en-IE"/>
+        </w:rPr>
+        <w:t xml:space="preserve"> groups</w:t>
       </w:r>
     </w:p>
     <w:p>
@@ -25722,7 +25873,7 @@
           <w:lang w:val="en-IE"/>
         </w:rPr>
       </w:pPr>
-      <w:bookmarkStart w:id="27" w:name="_Ref437330731"/>
+      <w:bookmarkStart w:id="26" w:name="_Ref437330731"/>
       <w:r>
         <w:t xml:space="preserve">Figure </w:t>
       </w:r>
@@ -25734,7 +25885,7 @@
           <w:t>18</w:t>
         </w:r>
       </w:fldSimple>
-      <w:bookmarkEnd w:id="27"/>
+      <w:bookmarkEnd w:id="26"/>
       <w:r>
         <w:t xml:space="preserve"> Variables definition groups</w:t>
       </w:r>
@@ -25819,7 +25970,7 @@
           <w:lang w:val="en-IE"/>
         </w:rPr>
       </w:pPr>
-      <w:bookmarkStart w:id="28" w:name="_Toc437352616"/>
+      <w:bookmarkStart w:id="27" w:name="_Toc437355169"/>
       <w:r>
         <w:rPr>
           <w:lang w:val="en-IE"/>
@@ -25827,7 +25978,7 @@
         <w:lastRenderedPageBreak/>
         <w:t>Conclusions</w:t>
       </w:r>
-      <w:bookmarkEnd w:id="28"/>
+      <w:bookmarkEnd w:id="27"/>
     </w:p>
     <w:p>
       <w:r>
@@ -25887,7 +26038,7 @@
           <w:lang w:val="en-IE"/>
         </w:rPr>
       </w:pPr>
-      <w:bookmarkStart w:id="29" w:name="_Toc437352617"/>
+      <w:bookmarkStart w:id="28" w:name="_Toc437355170"/>
       <w:r>
         <w:rPr>
           <w:lang w:val="en-IE"/>
@@ -25895,7 +26046,7 @@
         <w:lastRenderedPageBreak/>
         <w:t>Further development or research</w:t>
       </w:r>
-      <w:bookmarkEnd w:id="29"/>
+      <w:bookmarkEnd w:id="28"/>
     </w:p>
     <w:p>
       <w:r>
@@ -25950,7 +26101,7 @@
         </w:rPr>
       </w:sdtEndPr>
       <w:sdtContent>
-        <w:bookmarkStart w:id="30" w:name="_Toc437352618" w:displacedByCustomXml="prev"/>
+        <w:bookmarkStart w:id="29" w:name="_Toc437355171" w:displacedByCustomXml="prev"/>
         <w:p>
           <w:pPr>
             <w:pStyle w:val="Nagwek1"/>
@@ -25958,7 +26109,7 @@
           <w:r>
             <w:t>References</w:t>
           </w:r>
-          <w:bookmarkEnd w:id="30"/>
+          <w:bookmarkEnd w:id="29"/>
         </w:p>
         <w:sdt>
           <w:sdtPr>
@@ -26260,7 +26411,7 @@
           <w:lang w:val="en-IE"/>
         </w:rPr>
       </w:pPr>
-      <w:bookmarkStart w:id="31" w:name="_Toc437352619"/>
+      <w:bookmarkStart w:id="30" w:name="_Toc437355172"/>
       <w:r>
         <w:rPr>
           <w:lang w:val="en-IE"/>
@@ -26268,6 +26419,22 @@
         <w:lastRenderedPageBreak/>
         <w:t>Appendix</w:t>
       </w:r>
+      <w:bookmarkEnd w:id="30"/>
+    </w:p>
+    <w:p>
+      <w:pPr>
+        <w:pStyle w:val="Nagwek2"/>
+        <w:rPr>
+          <w:lang w:val="en-IE"/>
+        </w:rPr>
+      </w:pPr>
+      <w:bookmarkStart w:id="31" w:name="_Toc437355173"/>
+      <w:r>
+        <w:rPr>
+          <w:lang w:val="en-IE"/>
+        </w:rPr>
+        <w:t>Project Proposal</w:t>
+      </w:r>
       <w:bookmarkEnd w:id="31"/>
     </w:p>
     <w:p>
@@ -26277,14 +26444,32 @@
           <w:lang w:val="en-IE"/>
         </w:rPr>
       </w:pPr>
-      <w:bookmarkStart w:id="32" w:name="_Toc437352620"/>
-      <w:r>
-        <w:rPr>
-          <w:lang w:val="en-IE"/>
-        </w:rPr>
-        <w:t>Project Proposal</w:t>
+      <w:bookmarkStart w:id="32" w:name="_Toc437355174"/>
+      <w:r>
+        <w:rPr>
+          <w:lang w:val="en-IE"/>
+        </w:rPr>
+        <w:t>Requirement</w:t>
+      </w:r>
+      <w:r>
+        <w:rPr>
+          <w:lang w:val="en-IE"/>
+        </w:rPr>
+        <w:t>s</w:t>
+      </w:r>
+      <w:r>
+        <w:rPr>
+          <w:lang w:val="en-IE"/>
+        </w:rPr>
+        <w:t xml:space="preserve"> Specification</w:t>
       </w:r>
       <w:bookmarkEnd w:id="32"/>
+      <w:r>
+        <w:rPr>
+          <w:lang w:val="en-IE"/>
+        </w:rPr>
+        <w:tab/>
+      </w:r>
     </w:p>
     <w:p>
       <w:pPr>
@@ -26293,31 +26478,33 @@
           <w:lang w:val="en-IE"/>
         </w:rPr>
       </w:pPr>
-      <w:bookmarkStart w:id="33" w:name="_Toc437352621"/>
-      <w:r>
-        <w:rPr>
-          <w:lang w:val="en-IE"/>
-        </w:rPr>
-        <w:t>Requirement</w:t>
-      </w:r>
-      <w:r>
-        <w:rPr>
-          <w:lang w:val="en-IE"/>
-        </w:rPr>
-        <w:t>s</w:t>
-      </w:r>
-      <w:r>
-        <w:rPr>
-          <w:lang w:val="en-IE"/>
-        </w:rPr>
-        <w:t xml:space="preserve"> Specification</w:t>
+      <w:bookmarkStart w:id="33" w:name="_Toc437355175"/>
+      <w:r>
+        <w:rPr>
+          <w:lang w:val="en-IE"/>
+        </w:rPr>
+        <w:t xml:space="preserve">Monthly </w:t>
+      </w:r>
+      <w:r>
+        <w:rPr>
+          <w:lang w:val="en-IE"/>
+        </w:rPr>
+        <w:t>Journals</w:t>
       </w:r>
       <w:bookmarkEnd w:id="33"/>
-      <w:r>
-        <w:rPr>
-          <w:lang w:val="en-IE"/>
-        </w:rPr>
-        <w:tab/>
+    </w:p>
+    <w:p>
+      <w:pPr>
+        <w:pStyle w:val="Akapitzlist"/>
+        <w:rPr>
+          <w:lang w:val="en-IE"/>
+        </w:rPr>
+      </w:pPr>
+      <w:r>
+        <w:rPr>
+          <w:lang w:val="en-IE"/>
+        </w:rPr>
+        <w:t>Monthly Journal #1</w:t>
       </w:r>
     </w:p>
     <w:p>
@@ -26327,62 +26514,26 @@
           <w:lang w:val="en-IE"/>
         </w:rPr>
       </w:pPr>
-      <w:bookmarkStart w:id="34" w:name="_Toc437352622"/>
-      <w:r>
-        <w:rPr>
-          <w:lang w:val="en-IE"/>
-        </w:rPr>
-        <w:t xml:space="preserve">Monthly </w:t>
-      </w:r>
-      <w:r>
-        <w:rPr>
-          <w:lang w:val="en-IE"/>
-        </w:rPr>
-        <w:t>Journals</w:t>
+      <w:bookmarkStart w:id="34" w:name="_Toc437355176"/>
+      <w:r>
+        <w:rPr>
+          <w:lang w:val="en-IE"/>
+        </w:rPr>
+        <w:t>CD with</w:t>
+      </w:r>
+      <w:r>
+        <w:rPr>
+          <w:lang w:val="en-IE"/>
+        </w:rPr>
+        <w:t xml:space="preserve"> files containing</w:t>
+      </w:r>
+      <w:r>
+        <w:rPr>
+          <w:lang w:val="en-IE"/>
+        </w:rPr>
+        <w:t xml:space="preserve"> source code</w:t>
       </w:r>
       <w:bookmarkEnd w:id="34"/>
-    </w:p>
-    <w:p>
-      <w:pPr>
-        <w:pStyle w:val="Akapitzlist"/>
-        <w:rPr>
-          <w:lang w:val="en-IE"/>
-        </w:rPr>
-      </w:pPr>
-      <w:r>
-        <w:rPr>
-          <w:lang w:val="en-IE"/>
-        </w:rPr>
-        <w:t>Monthly Journal #1</w:t>
-      </w:r>
-    </w:p>
-    <w:p>
-      <w:pPr>
-        <w:pStyle w:val="Nagwek2"/>
-        <w:rPr>
-          <w:lang w:val="en-IE"/>
-        </w:rPr>
-      </w:pPr>
-      <w:bookmarkStart w:id="35" w:name="_Toc437352623"/>
-      <w:r>
-        <w:rPr>
-          <w:lang w:val="en-IE"/>
-        </w:rPr>
-        <w:t>CD with</w:t>
-      </w:r>
-      <w:r>
-        <w:rPr>
-          <w:lang w:val="en-IE"/>
-        </w:rPr>
-        <w:t xml:space="preserve"> files containing</w:t>
-      </w:r>
-      <w:r>
-        <w:rPr>
-          <w:lang w:val="en-IE"/>
-        </w:rPr>
-        <w:t xml:space="preserve"> source code</w:t>
-      </w:r>
-      <w:bookmarkEnd w:id="35"/>
       <w:r>
         <w:rPr>
           <w:lang w:val="en-IE"/>
@@ -26459,7 +26610,7 @@
         <w:rFonts w:ascii="Times New Roman" w:hAnsi="Times New Roman"/>
         <w:noProof/>
       </w:rPr>
-      <w:t>- 3 -</w:t>
+      <w:t>- 23 -</w:t>
     </w:r>
     <w:r>
       <w:rPr>
@@ -29231,7 +29382,7 @@
 </file>
 
 <file path=customXml/itemProps1.xml><?xml version="1.0" encoding="utf-8"?>
-<ds:datastoreItem xmlns:ds="http://schemas.openxmlformats.org/officeDocument/2006/customXml" ds:itemID="{C503869E-727C-4C22-968E-629C665F302E}">
+<ds:datastoreItem xmlns:ds="http://schemas.openxmlformats.org/officeDocument/2006/customXml" ds:itemID="{81D6BA15-1539-4850-A739-65A8673331CD}">
   <ds:schemaRefs>
     <ds:schemaRef ds:uri="http://schemas.openxmlformats.org/officeDocument/2006/bibliography"/>
   </ds:schemaRefs>

</xml_diff>